<commit_message>
Relatorio: Conclusão e explicação do calculo de um guia
</commit_message>
<xml_diff>
--- a/ALGAV-Relatorio.docx
+++ b/ALGAV-Relatorio.docx
@@ -4,7 +4,7 @@
   <w:body>
     <w:p>
       <w:pPr>
-        <w:pStyle w:val="Title"/>
+        <w:pStyle w:val="Ttulo"/>
         <w:jc w:val="center"/>
         <w:rPr>
           <w:b/>
@@ -92,7 +92,7 @@
     </w:p>
     <w:p>
       <w:pPr>
-        <w:pStyle w:val="Subtitle"/>
+        <w:pStyle w:val="Subttulo"/>
         <w:jc w:val="right"/>
         <w:rPr>
           <w:sz w:val="36"/>
@@ -123,7 +123,7 @@
     </w:p>
     <w:p>
       <w:pPr>
-        <w:pStyle w:val="Subtitle"/>
+        <w:pStyle w:val="Subttulo"/>
         <w:jc w:val="right"/>
         <w:rPr>
           <w:sz w:val="28"/>
@@ -133,7 +133,7 @@
     </w:p>
     <w:p>
       <w:pPr>
-        <w:pStyle w:val="Subtitle"/>
+        <w:pStyle w:val="Subttulo"/>
         <w:jc w:val="right"/>
         <w:rPr>
           <w:sz w:val="28"/>
@@ -150,7 +150,7 @@
     </w:p>
     <w:p>
       <w:pPr>
-        <w:pStyle w:val="Subtitle"/>
+        <w:pStyle w:val="Subttulo"/>
         <w:jc w:val="right"/>
         <w:rPr>
           <w:sz w:val="28"/>
@@ -173,57 +173,717 @@
       </w:r>
     </w:p>
     <w:p/>
-    <w:p>
-      <w:pPr>
-        <w:pStyle w:val="Heading1"/>
-        <w:numPr>
-          <w:ilvl w:val="0"/>
-          <w:numId w:val="1"/>
-        </w:numPr>
-        <w:rPr>
-          <w:b w:val="0"/>
-          <w:szCs w:val="72"/>
-        </w:rPr>
-      </w:pPr>
-      <w:r>
-        <w:rPr>
-          <w:b w:val="0"/>
-          <w:szCs w:val="72"/>
-        </w:rPr>
-        <w:lastRenderedPageBreak/>
-        <w:t>Índice</w:t>
-      </w:r>
-    </w:p>
-    <w:p/>
-    <w:p/>
-    <w:p/>
-    <w:p/>
-    <w:p/>
-    <w:p/>
-    <w:p/>
-    <w:p/>
-    <w:p/>
-    <w:p/>
-    <w:p/>
-    <w:p/>
-    <w:p/>
-    <w:p/>
-    <w:p/>
-    <w:p/>
-    <w:p/>
-    <w:p/>
-    <w:p/>
-    <w:p/>
-    <w:p/>
-    <w:p/>
-    <w:p/>
-    <w:p/>
-    <w:p/>
-    <w:p/>
-    <w:p/>
-    <w:p>
-      <w:pPr>
-        <w:pStyle w:val="Heading2"/>
+    <w:p/>
+    <w:p/>
+    <w:sdt>
+      <w:sdtPr>
+        <w:id w:val="163290253"/>
+        <w:docPartObj>
+          <w:docPartGallery w:val="Table of Contents"/>
+          <w:docPartUnique/>
+        </w:docPartObj>
+      </w:sdtPr>
+      <w:sdtEndPr>
+        <w:rPr>
+          <w:rFonts w:asciiTheme="minorHAnsi" w:eastAsiaTheme="minorHAnsi" w:hAnsiTheme="minorHAnsi" w:cstheme="minorBidi"/>
+          <w:b/>
+          <w:bCs/>
+          <w:color w:val="auto"/>
+          <w:sz w:val="22"/>
+          <w:szCs w:val="22"/>
+          <w:lang w:eastAsia="en-US"/>
+        </w:rPr>
+      </w:sdtEndPr>
+      <w:sdtContent>
+        <w:p>
+          <w:pPr>
+            <w:pStyle w:val="Cabealhodondice"/>
+            <w:rPr>
+              <w:rStyle w:val="Cabealho1Carter"/>
+            </w:rPr>
+          </w:pPr>
+          <w:r>
+            <w:rPr>
+              <w:rStyle w:val="Cabealho1Carter"/>
+            </w:rPr>
+            <w:t>Índice</w:t>
+          </w:r>
+        </w:p>
+        <w:p>
+          <w:pPr>
+            <w:pStyle w:val="ndice2"/>
+            <w:tabs>
+              <w:tab w:val="left" w:pos="660"/>
+              <w:tab w:val="right" w:leader="dot" w:pos="8494"/>
+            </w:tabs>
+            <w:rPr>
+              <w:rFonts w:eastAsiaTheme="minorEastAsia"/>
+              <w:noProof/>
+              <w:lang w:eastAsia="pt-PT"/>
+            </w:rPr>
+          </w:pPr>
+          <w:r>
+            <w:fldChar w:fldCharType="begin"/>
+          </w:r>
+          <w:r>
+            <w:instrText xml:space="preserve"> TOC \o "1-3" \h \z \u </w:instrText>
+          </w:r>
+          <w:r>
+            <w:fldChar w:fldCharType="separate"/>
+          </w:r>
+          <w:hyperlink w:anchor="_Toc408781419" w:history="1">
+            <w:r>
+              <w:rPr>
+                <w:rStyle w:val="Hiperligao"/>
+                <w:rFonts w:ascii="Symbol" w:hAnsi="Symbol"/>
+                <w:noProof/>
+              </w:rPr>
+              <w:t></w:t>
+            </w:r>
+            <w:r>
+              <w:rPr>
+                <w:rFonts w:eastAsiaTheme="minorEastAsia"/>
+                <w:noProof/>
+                <w:lang w:eastAsia="pt-PT"/>
+              </w:rPr>
+              <w:tab/>
+            </w:r>
+            <w:r>
+              <w:rPr>
+                <w:rStyle w:val="Hiperligao"/>
+                <w:noProof/>
+              </w:rPr>
+              <w:t>Introdução</w:t>
+            </w:r>
+            <w:r>
+              <w:rPr>
+                <w:noProof/>
+                <w:webHidden/>
+              </w:rPr>
+              <w:tab/>
+            </w:r>
+            <w:r>
+              <w:rPr>
+                <w:noProof/>
+                <w:webHidden/>
+              </w:rPr>
+              <w:fldChar w:fldCharType="begin"/>
+            </w:r>
+            <w:r>
+              <w:rPr>
+                <w:noProof/>
+                <w:webHidden/>
+              </w:rPr>
+              <w:instrText xml:space="preserve"> PAGEREF _Toc408781419 \h </w:instrText>
+            </w:r>
+            <w:r>
+              <w:rPr>
+                <w:noProof/>
+                <w:webHidden/>
+              </w:rPr>
+            </w:r>
+            <w:r>
+              <w:rPr>
+                <w:noProof/>
+                <w:webHidden/>
+              </w:rPr>
+              <w:fldChar w:fldCharType="separate"/>
+            </w:r>
+            <w:r>
+              <w:rPr>
+                <w:noProof/>
+                <w:webHidden/>
+              </w:rPr>
+              <w:t>3</w:t>
+            </w:r>
+            <w:r>
+              <w:rPr>
+                <w:noProof/>
+                <w:webHidden/>
+              </w:rPr>
+              <w:fldChar w:fldCharType="end"/>
+            </w:r>
+          </w:hyperlink>
+        </w:p>
+        <w:p>
+          <w:pPr>
+            <w:pStyle w:val="ndice2"/>
+            <w:tabs>
+              <w:tab w:val="left" w:pos="660"/>
+              <w:tab w:val="right" w:leader="dot" w:pos="8494"/>
+            </w:tabs>
+            <w:rPr>
+              <w:rFonts w:eastAsiaTheme="minorEastAsia"/>
+              <w:noProof/>
+              <w:lang w:eastAsia="pt-PT"/>
+            </w:rPr>
+          </w:pPr>
+          <w:hyperlink w:anchor="_Toc408781420" w:history="1">
+            <w:r>
+              <w:rPr>
+                <w:rStyle w:val="Hiperligao"/>
+                <w:rFonts w:ascii="Symbol" w:hAnsi="Symbol"/>
+                <w:noProof/>
+              </w:rPr>
+              <w:t></w:t>
+            </w:r>
+            <w:r>
+              <w:rPr>
+                <w:rFonts w:eastAsiaTheme="minorEastAsia"/>
+                <w:noProof/>
+                <w:lang w:eastAsia="pt-PT"/>
+              </w:rPr>
+              <w:tab/>
+            </w:r>
+            <w:r>
+              <w:rPr>
+                <w:rStyle w:val="Hiperligao"/>
+                <w:noProof/>
+              </w:rPr>
+              <w:t>Desenvolvimento</w:t>
+            </w:r>
+            <w:r>
+              <w:rPr>
+                <w:noProof/>
+                <w:webHidden/>
+              </w:rPr>
+              <w:tab/>
+            </w:r>
+            <w:r>
+              <w:rPr>
+                <w:noProof/>
+                <w:webHidden/>
+              </w:rPr>
+              <w:fldChar w:fldCharType="begin"/>
+            </w:r>
+            <w:r>
+              <w:rPr>
+                <w:noProof/>
+                <w:webHidden/>
+              </w:rPr>
+              <w:instrText xml:space="preserve"> PAGEREF _Toc408781420 \h </w:instrText>
+            </w:r>
+            <w:r>
+              <w:rPr>
+                <w:noProof/>
+                <w:webHidden/>
+              </w:rPr>
+            </w:r>
+            <w:r>
+              <w:rPr>
+                <w:noProof/>
+                <w:webHidden/>
+              </w:rPr>
+              <w:fldChar w:fldCharType="separate"/>
+            </w:r>
+            <w:r>
+              <w:rPr>
+                <w:noProof/>
+                <w:webHidden/>
+              </w:rPr>
+              <w:t>4</w:t>
+            </w:r>
+            <w:r>
+              <w:rPr>
+                <w:noProof/>
+                <w:webHidden/>
+              </w:rPr>
+              <w:fldChar w:fldCharType="end"/>
+            </w:r>
+          </w:hyperlink>
+        </w:p>
+        <w:p>
+          <w:pPr>
+            <w:pStyle w:val="ndice2"/>
+            <w:tabs>
+              <w:tab w:val="right" w:leader="dot" w:pos="8494"/>
+            </w:tabs>
+            <w:rPr>
+              <w:rFonts w:eastAsiaTheme="minorEastAsia"/>
+              <w:noProof/>
+              <w:lang w:eastAsia="pt-PT"/>
+            </w:rPr>
+          </w:pPr>
+          <w:hyperlink w:anchor="_Toc408781421" w:history="1">
+            <w:r>
+              <w:rPr>
+                <w:rStyle w:val="Hiperligao"/>
+                <w:noProof/>
+              </w:rPr>
+              <w:t>Base de conhecimento</w:t>
+            </w:r>
+            <w:r>
+              <w:rPr>
+                <w:noProof/>
+                <w:webHidden/>
+              </w:rPr>
+              <w:tab/>
+            </w:r>
+            <w:r>
+              <w:rPr>
+                <w:noProof/>
+                <w:webHidden/>
+              </w:rPr>
+              <w:fldChar w:fldCharType="begin"/>
+            </w:r>
+            <w:r>
+              <w:rPr>
+                <w:noProof/>
+                <w:webHidden/>
+              </w:rPr>
+              <w:instrText xml:space="preserve"> PAGEREF _Toc408781421 \h </w:instrText>
+            </w:r>
+            <w:r>
+              <w:rPr>
+                <w:noProof/>
+                <w:webHidden/>
+              </w:rPr>
+            </w:r>
+            <w:r>
+              <w:rPr>
+                <w:noProof/>
+                <w:webHidden/>
+              </w:rPr>
+              <w:fldChar w:fldCharType="separate"/>
+            </w:r>
+            <w:r>
+              <w:rPr>
+                <w:noProof/>
+                <w:webHidden/>
+              </w:rPr>
+              <w:t>4</w:t>
+            </w:r>
+            <w:r>
+              <w:rPr>
+                <w:noProof/>
+                <w:webHidden/>
+              </w:rPr>
+              <w:fldChar w:fldCharType="end"/>
+            </w:r>
+          </w:hyperlink>
+        </w:p>
+        <w:p>
+          <w:pPr>
+            <w:pStyle w:val="ndice2"/>
+            <w:tabs>
+              <w:tab w:val="right" w:leader="dot" w:pos="8494"/>
+            </w:tabs>
+            <w:rPr>
+              <w:rFonts w:eastAsiaTheme="minorEastAsia"/>
+              <w:noProof/>
+              <w:lang w:eastAsia="pt-PT"/>
+            </w:rPr>
+          </w:pPr>
+          <w:hyperlink w:anchor="_Toc408781422" w:history="1">
+            <w:r>
+              <w:rPr>
+                <w:rStyle w:val="Hiperligao"/>
+                <w:noProof/>
+              </w:rPr>
+              <w:t>Gerar Dados</w:t>
+            </w:r>
+            <w:r>
+              <w:rPr>
+                <w:noProof/>
+                <w:webHidden/>
+              </w:rPr>
+              <w:tab/>
+            </w:r>
+            <w:r>
+              <w:rPr>
+                <w:noProof/>
+                <w:webHidden/>
+              </w:rPr>
+              <w:fldChar w:fldCharType="begin"/>
+            </w:r>
+            <w:r>
+              <w:rPr>
+                <w:noProof/>
+                <w:webHidden/>
+              </w:rPr>
+              <w:instrText xml:space="preserve"> PAGEREF _Toc408781422 \h </w:instrText>
+            </w:r>
+            <w:r>
+              <w:rPr>
+                <w:noProof/>
+                <w:webHidden/>
+              </w:rPr>
+            </w:r>
+            <w:r>
+              <w:rPr>
+                <w:noProof/>
+                <w:webHidden/>
+              </w:rPr>
+              <w:fldChar w:fldCharType="separate"/>
+            </w:r>
+            <w:r>
+              <w:rPr>
+                <w:noProof/>
+                <w:webHidden/>
+              </w:rPr>
+              <w:t>4</w:t>
+            </w:r>
+            <w:r>
+              <w:rPr>
+                <w:noProof/>
+                <w:webHidden/>
+              </w:rPr>
+              <w:fldChar w:fldCharType="end"/>
+            </w:r>
+          </w:hyperlink>
+        </w:p>
+        <w:p>
+          <w:pPr>
+            <w:pStyle w:val="ndice2"/>
+            <w:tabs>
+              <w:tab w:val="right" w:leader="dot" w:pos="8494"/>
+            </w:tabs>
+            <w:rPr>
+              <w:rFonts w:eastAsiaTheme="minorEastAsia"/>
+              <w:noProof/>
+              <w:lang w:eastAsia="pt-PT"/>
+            </w:rPr>
+          </w:pPr>
+          <w:hyperlink w:anchor="_Toc408781423" w:history="1">
+            <w:r>
+              <w:rPr>
+                <w:rStyle w:val="Hiperligao"/>
+                <w:noProof/>
+              </w:rPr>
+              <w:t>Percurso</w:t>
+            </w:r>
+            <w:r>
+              <w:rPr>
+                <w:noProof/>
+                <w:webHidden/>
+              </w:rPr>
+              <w:tab/>
+            </w:r>
+            <w:r>
+              <w:rPr>
+                <w:noProof/>
+                <w:webHidden/>
+              </w:rPr>
+              <w:fldChar w:fldCharType="begin"/>
+            </w:r>
+            <w:r>
+              <w:rPr>
+                <w:noProof/>
+                <w:webHidden/>
+              </w:rPr>
+              <w:instrText xml:space="preserve"> PAGEREF _Toc408781423 \h </w:instrText>
+            </w:r>
+            <w:r>
+              <w:rPr>
+                <w:noProof/>
+                <w:webHidden/>
+              </w:rPr>
+            </w:r>
+            <w:r>
+              <w:rPr>
+                <w:noProof/>
+                <w:webHidden/>
+              </w:rPr>
+              <w:fldChar w:fldCharType="separate"/>
+            </w:r>
+            <w:r>
+              <w:rPr>
+                <w:noProof/>
+                <w:webHidden/>
+              </w:rPr>
+              <w:t>5</w:t>
+            </w:r>
+            <w:r>
+              <w:rPr>
+                <w:noProof/>
+                <w:webHidden/>
+              </w:rPr>
+              <w:fldChar w:fldCharType="end"/>
+            </w:r>
+          </w:hyperlink>
+        </w:p>
+        <w:p>
+          <w:pPr>
+            <w:pStyle w:val="ndice2"/>
+            <w:tabs>
+              <w:tab w:val="right" w:leader="dot" w:pos="8494"/>
+            </w:tabs>
+            <w:rPr>
+              <w:rFonts w:eastAsiaTheme="minorEastAsia"/>
+              <w:noProof/>
+              <w:lang w:eastAsia="pt-PT"/>
+            </w:rPr>
+          </w:pPr>
+          <w:hyperlink w:anchor="_Toc408781424" w:history="1">
+            <w:r>
+              <w:rPr>
+                <w:rStyle w:val="Hiperligao"/>
+                <w:noProof/>
+              </w:rPr>
+              <w:t>Pontos de Interesse</w:t>
+            </w:r>
+            <w:r>
+              <w:rPr>
+                <w:noProof/>
+                <w:webHidden/>
+              </w:rPr>
+              <w:tab/>
+            </w:r>
+            <w:r>
+              <w:rPr>
+                <w:noProof/>
+                <w:webHidden/>
+              </w:rPr>
+              <w:fldChar w:fldCharType="begin"/>
+            </w:r>
+            <w:r>
+              <w:rPr>
+                <w:noProof/>
+                <w:webHidden/>
+              </w:rPr>
+              <w:instrText xml:space="preserve"> PAGEREF _Toc408781424 \h </w:instrText>
+            </w:r>
+            <w:r>
+              <w:rPr>
+                <w:noProof/>
+                <w:webHidden/>
+              </w:rPr>
+            </w:r>
+            <w:r>
+              <w:rPr>
+                <w:noProof/>
+                <w:webHidden/>
+              </w:rPr>
+              <w:fldChar w:fldCharType="separate"/>
+            </w:r>
+            <w:r>
+              <w:rPr>
+                <w:noProof/>
+                <w:webHidden/>
+              </w:rPr>
+              <w:t>6</w:t>
+            </w:r>
+            <w:r>
+              <w:rPr>
+                <w:noProof/>
+                <w:webHidden/>
+              </w:rPr>
+              <w:fldChar w:fldCharType="end"/>
+            </w:r>
+          </w:hyperlink>
+        </w:p>
+        <w:p>
+          <w:pPr>
+            <w:pStyle w:val="ndice2"/>
+            <w:tabs>
+              <w:tab w:val="left" w:pos="660"/>
+              <w:tab w:val="right" w:leader="dot" w:pos="8494"/>
+            </w:tabs>
+            <w:rPr>
+              <w:rFonts w:eastAsiaTheme="minorEastAsia"/>
+              <w:noProof/>
+              <w:lang w:eastAsia="pt-PT"/>
+            </w:rPr>
+          </w:pPr>
+          <w:hyperlink w:anchor="_Toc408781425" w:history="1">
+            <w:r>
+              <w:rPr>
+                <w:rStyle w:val="Hiperligao"/>
+                <w:rFonts w:ascii="Symbol" w:hAnsi="Symbol"/>
+                <w:noProof/>
+              </w:rPr>
+              <w:t></w:t>
+            </w:r>
+            <w:r>
+              <w:rPr>
+                <w:rFonts w:eastAsiaTheme="minorEastAsia"/>
+                <w:noProof/>
+                <w:lang w:eastAsia="pt-PT"/>
+              </w:rPr>
+              <w:tab/>
+            </w:r>
+            <w:r>
+              <w:rPr>
+                <w:rStyle w:val="Hiperligao"/>
+                <w:noProof/>
+              </w:rPr>
+              <w:t>Conclusão</w:t>
+            </w:r>
+            <w:r>
+              <w:rPr>
+                <w:noProof/>
+                <w:webHidden/>
+              </w:rPr>
+              <w:tab/>
+            </w:r>
+            <w:r>
+              <w:rPr>
+                <w:noProof/>
+                <w:webHidden/>
+              </w:rPr>
+              <w:fldChar w:fldCharType="begin"/>
+            </w:r>
+            <w:r>
+              <w:rPr>
+                <w:noProof/>
+                <w:webHidden/>
+              </w:rPr>
+              <w:instrText xml:space="preserve"> PAGEREF _Toc408781425 \h </w:instrText>
+            </w:r>
+            <w:r>
+              <w:rPr>
+                <w:noProof/>
+                <w:webHidden/>
+              </w:rPr>
+            </w:r>
+            <w:r>
+              <w:rPr>
+                <w:noProof/>
+                <w:webHidden/>
+              </w:rPr>
+              <w:fldChar w:fldCharType="separate"/>
+            </w:r>
+            <w:r>
+              <w:rPr>
+                <w:noProof/>
+                <w:webHidden/>
+              </w:rPr>
+              <w:t>8</w:t>
+            </w:r>
+            <w:r>
+              <w:rPr>
+                <w:noProof/>
+                <w:webHidden/>
+              </w:rPr>
+              <w:fldChar w:fldCharType="end"/>
+            </w:r>
+          </w:hyperlink>
+        </w:p>
+        <w:p>
+          <w:pPr>
+            <w:pStyle w:val="ndice2"/>
+            <w:tabs>
+              <w:tab w:val="left" w:pos="660"/>
+              <w:tab w:val="right" w:leader="dot" w:pos="8494"/>
+            </w:tabs>
+            <w:rPr>
+              <w:rFonts w:eastAsiaTheme="minorEastAsia"/>
+              <w:noProof/>
+              <w:lang w:eastAsia="pt-PT"/>
+            </w:rPr>
+          </w:pPr>
+          <w:hyperlink w:anchor="_Toc408781426" w:history="1">
+            <w:r>
+              <w:rPr>
+                <w:rStyle w:val="Hiperligao"/>
+                <w:rFonts w:ascii="Symbol" w:hAnsi="Symbol"/>
+                <w:noProof/>
+              </w:rPr>
+              <w:t></w:t>
+            </w:r>
+            <w:r>
+              <w:rPr>
+                <w:rFonts w:eastAsiaTheme="minorEastAsia"/>
+                <w:noProof/>
+                <w:lang w:eastAsia="pt-PT"/>
+              </w:rPr>
+              <w:tab/>
+            </w:r>
+            <w:r>
+              <w:rPr>
+                <w:rStyle w:val="Hiperligao"/>
+                <w:noProof/>
+              </w:rPr>
+              <w:t>Bibliografia</w:t>
+            </w:r>
+            <w:r>
+              <w:rPr>
+                <w:noProof/>
+                <w:webHidden/>
+              </w:rPr>
+              <w:tab/>
+            </w:r>
+            <w:r>
+              <w:rPr>
+                <w:noProof/>
+                <w:webHidden/>
+              </w:rPr>
+              <w:fldChar w:fldCharType="begin"/>
+            </w:r>
+            <w:r>
+              <w:rPr>
+                <w:noProof/>
+                <w:webHidden/>
+              </w:rPr>
+              <w:instrText xml:space="preserve"> PAGEREF _Toc408781426 \h </w:instrText>
+            </w:r>
+            <w:r>
+              <w:rPr>
+                <w:noProof/>
+                <w:webHidden/>
+              </w:rPr>
+            </w:r>
+            <w:r>
+              <w:rPr>
+                <w:noProof/>
+                <w:webHidden/>
+              </w:rPr>
+              <w:fldChar w:fldCharType="separate"/>
+            </w:r>
+            <w:r>
+              <w:rPr>
+                <w:noProof/>
+                <w:webHidden/>
+              </w:rPr>
+              <w:t>8</w:t>
+            </w:r>
+            <w:r>
+              <w:rPr>
+                <w:noProof/>
+                <w:webHidden/>
+              </w:rPr>
+              <w:fldChar w:fldCharType="end"/>
+            </w:r>
+          </w:hyperlink>
+        </w:p>
+        <w:p>
+          <w:r>
+            <w:rPr>
+              <w:b/>
+              <w:bCs/>
+            </w:rPr>
+            <w:fldChar w:fldCharType="end"/>
+          </w:r>
+        </w:p>
+      </w:sdtContent>
+    </w:sdt>
+    <w:p/>
+    <w:p/>
+    <w:p/>
+    <w:p/>
+    <w:p/>
+    <w:p/>
+    <w:p/>
+    <w:p/>
+    <w:p/>
+    <w:p/>
+    <w:p/>
+    <w:p/>
+    <w:p/>
+    <w:p/>
+    <w:p/>
+    <w:p/>
+    <w:p/>
+    <w:p/>
+    <w:p/>
+    <w:p/>
+    <w:p/>
+    <w:p/>
+    <w:p/>
+    <w:p/>
+    <w:p>
+      <w:pPr>
+        <w:pStyle w:val="Cabealho2"/>
         <w:numPr>
           <w:ilvl w:val="0"/>
           <w:numId w:val="1"/>
@@ -234,20 +894,20 @@
           <w:szCs w:val="56"/>
         </w:rPr>
       </w:pPr>
+      <w:bookmarkStart w:id="0" w:name="_Toc408781419"/>
       <w:r>
         <w:rPr>
           <w:sz w:val="56"/>
           <w:szCs w:val="56"/>
         </w:rPr>
-        <w:lastRenderedPageBreak/>
         <w:t>Introdução</w:t>
       </w:r>
+      <w:bookmarkEnd w:id="0"/>
     </w:p>
     <w:p/>
     <w:p>
       <w:pPr>
         <w:ind w:firstLine="284"/>
-        <w:jc w:val="both"/>
         <w:rPr>
           <w:sz w:val="24"/>
           <w:szCs w:val="24"/>
@@ -278,7 +938,6 @@
     <w:p>
       <w:pPr>
         <w:ind w:firstLine="284"/>
-        <w:jc w:val="both"/>
         <w:rPr>
           <w:sz w:val="24"/>
           <w:szCs w:val="24"/>
@@ -332,57 +991,40 @@
     <w:p>
       <w:pPr>
         <w:ind w:firstLine="284"/>
-        <w:jc w:val="both"/>
-        <w:rPr>
-          <w:sz w:val="24"/>
-          <w:szCs w:val="24"/>
-        </w:rPr>
-      </w:pPr>
-      <w:r>
-        <w:rPr>
-          <w:sz w:val="24"/>
-          <w:szCs w:val="24"/>
-        </w:rPr>
-        <w:t xml:space="preserve">Além da modelação da linha, foi pedido a criação de geradores de percursos e guias. Para os percursos foi pedido a criação de percurso mais rápido, menos trocas e menos percursos a pé. Relativamente aos guias, era pedido a criação de guias em que o utilizador escolhia os locais a visitar e era sugerido um guia utilizando a linha de metro e também um guia que começasse e terminasse </w:t>
-      </w:r>
-      <w:proofErr w:type="gramStart"/>
-      <w:r>
-        <w:rPr>
-          <w:sz w:val="24"/>
-          <w:szCs w:val="24"/>
-        </w:rPr>
-        <w:t>no mesmo local</w:t>
-      </w:r>
-      <w:proofErr w:type="gramEnd"/>
-      <w:r>
-        <w:rPr>
-          <w:sz w:val="24"/>
-          <w:szCs w:val="24"/>
-        </w:rPr>
-        <w:t>.</w:t>
-      </w:r>
-    </w:p>
-    <w:p/>
-    <w:p/>
-    <w:p/>
-    <w:p/>
-    <w:p/>
-    <w:p/>
-    <w:p/>
-    <w:p/>
-    <w:p/>
-    <w:p/>
-    <w:p/>
-    <w:p/>
-    <w:p/>
-    <w:p/>
-    <w:p/>
-    <w:p/>
-    <w:p/>
-    <w:p/>
-    <w:p>
-      <w:pPr>
-        <w:pStyle w:val="Heading2"/>
+        <w:rPr>
+          <w:sz w:val="24"/>
+          <w:szCs w:val="24"/>
+        </w:rPr>
+      </w:pPr>
+      <w:r>
+        <w:rPr>
+          <w:sz w:val="24"/>
+          <w:szCs w:val="24"/>
+        </w:rPr>
+        <w:t>Além da modelação da linha, foi pedido a criação de geradores de percursos e guias. Para os percursos foi pedido a criação de percurso mais rápido, menos trocas e menos percursos a pé. Relativamente aos guias, era pedido a criação de guias em que o utilizador escolhia os locais a visitar e era sugerido um guia utilizando a linha de metro e também um guia que começasse e terminasse no mesmo local.</w:t>
+      </w:r>
+    </w:p>
+    <w:p/>
+    <w:p/>
+    <w:p/>
+    <w:p/>
+    <w:p/>
+    <w:p/>
+    <w:p/>
+    <w:p/>
+    <w:p/>
+    <w:p/>
+    <w:p/>
+    <w:p/>
+    <w:p/>
+    <w:p/>
+    <w:p/>
+    <w:p/>
+    <w:p/>
+    <w:p/>
+    <w:p>
+      <w:pPr>
+        <w:pStyle w:val="Cabealho2"/>
         <w:numPr>
           <w:ilvl w:val="0"/>
           <w:numId w:val="1"/>
@@ -393,16 +1035,39 @@
           <w:szCs w:val="56"/>
         </w:rPr>
       </w:pPr>
+      <w:bookmarkStart w:id="1" w:name="_Toc408781420"/>
       <w:r>
         <w:rPr>
           <w:sz w:val="56"/>
           <w:szCs w:val="56"/>
         </w:rPr>
-        <w:lastRenderedPageBreak/>
         <w:t>Desenvolvimento</w:t>
       </w:r>
-    </w:p>
-    <w:p/>
+      <w:bookmarkEnd w:id="1"/>
+    </w:p>
+    <w:p/>
+    <w:p>
+      <w:pPr>
+        <w:pStyle w:val="Cabealho2"/>
+      </w:pPr>
+      <w:bookmarkStart w:id="2" w:name="_Toc408781421"/>
+      <w:r>
+        <w:t>B</w:t>
+      </w:r>
+      <w:r>
+        <w:t xml:space="preserve">ase </w:t>
+      </w:r>
+      <w:r>
+        <w:rPr>
+          <w:rStyle w:val="Cabealho2Carter"/>
+        </w:rPr>
+        <w:t>de</w:t>
+      </w:r>
+      <w:r>
+        <w:t xml:space="preserve"> conhecimento</w:t>
+      </w:r>
+      <w:bookmarkEnd w:id="2"/>
+    </w:p>
     <w:p>
       <w:pPr>
         <w:ind w:firstLine="284"/>
@@ -492,7 +1157,7 @@
     </w:p>
     <w:p>
       <w:pPr>
-        <w:pStyle w:val="ListParagraph"/>
+        <w:pStyle w:val="PargrafodaLista"/>
         <w:numPr>
           <w:ilvl w:val="0"/>
           <w:numId w:val="1"/>
@@ -561,7 +1226,7 @@
     </w:p>
     <w:p>
       <w:pPr>
-        <w:pStyle w:val="ListParagraph"/>
+        <w:pStyle w:val="PargrafodaLista"/>
         <w:numPr>
           <w:ilvl w:val="0"/>
           <w:numId w:val="1"/>
@@ -651,7 +1316,7 @@
     </w:p>
     <w:p>
       <w:pPr>
-        <w:pStyle w:val="ListParagraph"/>
+        <w:pStyle w:val="PargrafodaLista"/>
         <w:numPr>
           <w:ilvl w:val="0"/>
           <w:numId w:val="1"/>
@@ -701,7 +1366,7 @@
     </w:p>
     <w:p>
       <w:pPr>
-        <w:pStyle w:val="ListParagraph"/>
+        <w:pStyle w:val="PargrafodaLista"/>
         <w:rPr>
           <w:sz w:val="24"/>
           <w:szCs w:val="24"/>
@@ -734,6 +1399,16 @@
     </w:p>
     <w:p>
       <w:pPr>
+        <w:pStyle w:val="Cabealho2"/>
+      </w:pPr>
+      <w:bookmarkStart w:id="3" w:name="_Toc408781422"/>
+      <w:r>
+        <w:t>Gerar Dados</w:t>
+      </w:r>
+      <w:bookmarkEnd w:id="3"/>
+    </w:p>
+    <w:p>
+      <w:pPr>
         <w:ind w:firstLine="284"/>
         <w:rPr>
           <w:sz w:val="24"/>
@@ -766,7 +1441,7 @@
     </w:p>
     <w:p>
       <w:pPr>
-        <w:pStyle w:val="ListParagraph"/>
+        <w:pStyle w:val="PargrafodaLista"/>
         <w:numPr>
           <w:ilvl w:val="0"/>
           <w:numId w:val="7"/>
@@ -846,7 +1521,7 @@
     </w:p>
     <w:p>
       <w:pPr>
-        <w:pStyle w:val="ListParagraph"/>
+        <w:pStyle w:val="PargrafodaLista"/>
         <w:numPr>
           <w:ilvl w:val="0"/>
           <w:numId w:val="7"/>
@@ -926,7 +1601,7 @@
     </w:p>
     <w:p>
       <w:pPr>
-        <w:pStyle w:val="ListParagraph"/>
+        <w:pStyle w:val="PargrafodaLista"/>
         <w:numPr>
           <w:ilvl w:val="0"/>
           <w:numId w:val="7"/>
@@ -983,12 +1658,18 @@
     </w:p>
     <w:p>
       <w:pPr>
-        <w:ind w:left="644" w:hanging="360"/>
-        <w:rPr>
-          <w:sz w:val="24"/>
-          <w:szCs w:val="24"/>
-        </w:rPr>
-      </w:pPr>
+        <w:pStyle w:val="Subttulo"/>
+      </w:pPr>
+    </w:p>
+    <w:p>
+      <w:pPr>
+        <w:pStyle w:val="Cabealho2"/>
+      </w:pPr>
+      <w:bookmarkStart w:id="4" w:name="_Toc408781423"/>
+      <w:r>
+        <w:t>Percurso</w:t>
+      </w:r>
+      <w:bookmarkEnd w:id="4"/>
     </w:p>
     <w:p>
       <w:pPr>
@@ -1089,7 +1770,6 @@
           <w:sz w:val="24"/>
           <w:szCs w:val="24"/>
         </w:rPr>
-        <w:lastRenderedPageBreak/>
         <w:t xml:space="preserve">Para o </w:t>
       </w:r>
       <w:r>
@@ -1124,7 +1804,7 @@
           <w:lang w:eastAsia="pt-PT"/>
         </w:rPr>
         <w:drawing>
-          <wp:inline distT="0" distB="0" distL="0" distR="0" wp14:anchorId="7D7A3BDD" wp14:editId="55578A0A">
+          <wp:inline distT="0" distB="0" distL="0" distR="0" wp14:anchorId="134F60B7" wp14:editId="673E08A5">
             <wp:extent cx="2352675" cy="1675061"/>
             <wp:effectExtent l="0" t="0" r="0" b="1905"/>
             <wp:docPr id="4" name="Picture 4"/>
@@ -1175,20 +1855,33 @@
     </w:p>
     <w:p>
       <w:pPr>
-        <w:pStyle w:val="Caption"/>
+        <w:pStyle w:val="Legenda"/>
         <w:jc w:val="center"/>
       </w:pPr>
       <w:r>
         <w:t xml:space="preserve">Figura </w:t>
       </w:r>
-      <w:fldSimple w:instr=" SEQ Figura \* ARABIC ">
-        <w:r>
-          <w:rPr>
-            <w:noProof/>
-          </w:rPr>
-          <w:t>1</w:t>
-        </w:r>
-      </w:fldSimple>
+      <w:r>
+        <w:fldChar w:fldCharType="begin"/>
+      </w:r>
+      <w:r>
+        <w:instrText xml:space="preserve"> SEQ Figura \* ARABIC </w:instrText>
+      </w:r>
+      <w:r>
+        <w:fldChar w:fldCharType="separate"/>
+      </w:r>
+      <w:r>
+        <w:rPr>
+          <w:noProof/>
+        </w:rPr>
+        <w:t>1</w:t>
+      </w:r>
+      <w:r>
+        <w:rPr>
+          <w:noProof/>
+        </w:rPr>
+        <w:fldChar w:fldCharType="end"/>
+      </w:r>
       <w:r>
         <w:t xml:space="preserve"> - Menu para seleção de percurso</w:t>
       </w:r>
@@ -1271,7 +1964,7 @@
           <w:lang w:eastAsia="pt-PT"/>
         </w:rPr>
         <w:drawing>
-          <wp:inline distT="0" distB="0" distL="0" distR="0" wp14:anchorId="6E14C526" wp14:editId="2DDC3BF7">
+          <wp:inline distT="0" distB="0" distL="0" distR="0" wp14:anchorId="51DE9CAC" wp14:editId="642D608D">
             <wp:extent cx="1357312" cy="1993633"/>
             <wp:effectExtent l="0" t="0" r="0" b="6985"/>
             <wp:docPr id="5" name="Picture 5"/>
@@ -1322,20 +2015,33 @@
     </w:p>
     <w:p>
       <w:pPr>
-        <w:pStyle w:val="Caption"/>
+        <w:pStyle w:val="Legenda"/>
         <w:jc w:val="center"/>
       </w:pPr>
       <w:r>
         <w:t xml:space="preserve">Figura </w:t>
       </w:r>
-      <w:fldSimple w:instr=" SEQ Figura \* ARABIC ">
-        <w:r>
-          <w:rPr>
-            <w:noProof/>
-          </w:rPr>
-          <w:t>2</w:t>
-        </w:r>
-      </w:fldSimple>
+      <w:r>
+        <w:fldChar w:fldCharType="begin"/>
+      </w:r>
+      <w:r>
+        <w:instrText xml:space="preserve"> SEQ Figura \* ARABIC </w:instrText>
+      </w:r>
+      <w:r>
+        <w:fldChar w:fldCharType="separate"/>
+      </w:r>
+      <w:r>
+        <w:rPr>
+          <w:noProof/>
+        </w:rPr>
+        <w:t>2</w:t>
+      </w:r>
+      <w:r>
+        <w:rPr>
+          <w:noProof/>
+        </w:rPr>
+        <w:fldChar w:fldCharType="end"/>
+      </w:r>
       <w:r>
         <w:t xml:space="preserve"> - Percurso menos trocas entre Nation-Lena</w:t>
       </w:r>
@@ -1350,8 +2056,9 @@
           <w:noProof/>
           <w:lang w:eastAsia="pt-PT"/>
         </w:rPr>
+        <w:lastRenderedPageBreak/>
         <w:drawing>
-          <wp:inline distT="0" distB="0" distL="0" distR="0" wp14:anchorId="4F645CB4" wp14:editId="58453304">
+          <wp:inline distT="0" distB="0" distL="0" distR="0" wp14:anchorId="3BDDFAE8" wp14:editId="4DEF6F85">
             <wp:extent cx="1419225" cy="1762125"/>
             <wp:effectExtent l="0" t="0" r="9525" b="9525"/>
             <wp:docPr id="10" name="Picture 10"/>
@@ -1402,8 +2109,306 @@
     </w:p>
     <w:p>
       <w:pPr>
-        <w:pStyle w:val="Caption"/>
+        <w:pStyle w:val="Legenda"/>
         <w:jc w:val="center"/>
+      </w:pPr>
+      <w:r>
+        <w:t xml:space="preserve">Figura </w:t>
+      </w:r>
+      <w:r>
+        <w:fldChar w:fldCharType="begin"/>
+      </w:r>
+      <w:r>
+        <w:instrText xml:space="preserve"> SEQ Figura \* ARABIC </w:instrText>
+      </w:r>
+      <w:r>
+        <w:fldChar w:fldCharType="separate"/>
+      </w:r>
+      <w:r>
+        <w:rPr>
+          <w:noProof/>
+        </w:rPr>
+        <w:t>3</w:t>
+      </w:r>
+      <w:r>
+        <w:rPr>
+          <w:noProof/>
+        </w:rPr>
+        <w:fldChar w:fldCharType="end"/>
+      </w:r>
+      <w:r>
+        <w:t xml:space="preserve"> - Percurso mais rápido Nation-Lena</w:t>
+      </w:r>
+    </w:p>
+    <w:p>
+      <w:pPr>
+        <w:ind w:firstLine="567"/>
+      </w:pPr>
+    </w:p>
+    <w:p>
+      <w:pPr>
+        <w:ind w:firstLine="567"/>
+        <w:rPr>
+          <w:sz w:val="24"/>
+          <w:szCs w:val="24"/>
+        </w:rPr>
+      </w:pPr>
+      <w:r>
+        <w:rPr>
+          <w:sz w:val="24"/>
+          <w:szCs w:val="24"/>
+        </w:rPr>
+        <w:t>Relativamente ao cálculo não foi possível validar os valores do horário uma vez que tornava o cálculo dos percursos demorado. A sua funcionalidade esta implementada mas a não ser utilizada.</w:t>
+      </w:r>
+    </w:p>
+    <w:p>
+      <w:pPr>
+        <w:ind w:firstLine="567"/>
+      </w:pPr>
+      <w:r>
+        <w:rPr>
+          <w:sz w:val="24"/>
+          <w:szCs w:val="24"/>
+        </w:rPr>
+        <w:t xml:space="preserve">Para o </w:t>
+      </w:r>
+      <w:r>
+        <w:rPr>
+          <w:sz w:val="24"/>
+          <w:szCs w:val="24"/>
+        </w:rPr>
+        <w:t>cálculo</w:t>
+      </w:r>
+      <w:r>
+        <w:rPr>
+          <w:sz w:val="24"/>
+          <w:szCs w:val="24"/>
+        </w:rPr>
+        <w:t xml:space="preserve"> de percurso de menos percurso a pé, foi utilizado a mesma forma de </w:t>
+      </w:r>
+      <w:r>
+        <w:rPr>
+          <w:sz w:val="24"/>
+          <w:szCs w:val="24"/>
+        </w:rPr>
+        <w:t>cálculo</w:t>
+      </w:r>
+      <w:r>
+        <w:rPr>
+          <w:sz w:val="24"/>
+          <w:szCs w:val="24"/>
+        </w:rPr>
+        <w:t xml:space="preserve"> do percurso menos trocas, uma vez não ser possível ter os valores ou de tempos, ou de </w:t>
+      </w:r>
+      <w:r>
+        <w:rPr>
+          <w:sz w:val="24"/>
+          <w:szCs w:val="24"/>
+        </w:rPr>
+        <w:t>distância</w:t>
+      </w:r>
+      <w:r>
+        <w:rPr>
+          <w:sz w:val="24"/>
+          <w:szCs w:val="24"/>
+        </w:rPr>
+        <w:t xml:space="preserve"> dentro das paragens.</w:t>
+      </w:r>
+    </w:p>
+    <w:p>
+      <w:pPr>
+        <w:ind w:firstLine="284"/>
+      </w:pPr>
+    </w:p>
+    <w:p>
+      <w:pPr>
+        <w:pStyle w:val="Cabealho2"/>
+      </w:pPr>
+      <w:bookmarkStart w:id="5" w:name="_Toc408781424"/>
+      <w:r>
+        <w:t>Pontos de Interesse</w:t>
+      </w:r>
+      <w:bookmarkEnd w:id="5"/>
+    </w:p>
+    <w:p>
+      <w:pPr>
+        <w:ind w:firstLine="284"/>
+      </w:pPr>
+      <w:r>
+        <w:t>Para o cálculo do guia o utilizador tem que escolher primeiro o número de pontos de interesse e de seguida dizer quais são. O pograma pega nessa lista de pontos de interesse e aplica-a, por ordem como esta apresentada, os seguintes predicados:</w:t>
+      </w:r>
+    </w:p>
+    <w:p>
+      <w:pPr>
+        <w:pStyle w:val="PargrafodaLista"/>
+        <w:numPr>
+          <w:ilvl w:val="0"/>
+          <w:numId w:val="7"/>
+        </w:numPr>
+      </w:pPr>
+      <w:proofErr w:type="spellStart"/>
+      <w:proofErr w:type="gramStart"/>
+      <w:r>
+        <w:t>todos_guias</w:t>
+      </w:r>
+      <w:proofErr w:type="spellEnd"/>
+      <w:proofErr w:type="gramEnd"/>
+      <w:r>
+        <w:t>(Lista, R)</w:t>
+      </w:r>
+      <w:r>
+        <w:t xml:space="preserve"> – que me devolve todas a possibilidades de percursos entre os pontos de interesse. Podias obter o meu resultado se usasse-mos o algoritmo em largura, mas desta forma ocupa menos espaço na </w:t>
+      </w:r>
+      <w:proofErr w:type="spellStart"/>
+      <w:r>
+        <w:rPr>
+          <w:i/>
+        </w:rPr>
+        <w:t>stack</w:t>
+      </w:r>
+      <w:proofErr w:type="spellEnd"/>
+      <w:r>
+        <w:t>.</w:t>
+      </w:r>
+    </w:p>
+    <w:p>
+      <w:pPr>
+        <w:pStyle w:val="PargrafodaLista"/>
+        <w:numPr>
+          <w:ilvl w:val="0"/>
+          <w:numId w:val="7"/>
+        </w:numPr>
+      </w:pPr>
+      <w:proofErr w:type="spellStart"/>
+      <w:proofErr w:type="gramStart"/>
+      <w:r>
+        <w:t>listas_pdis_estacoes</w:t>
+      </w:r>
+      <w:proofErr w:type="spellEnd"/>
+      <w:proofErr w:type="gramEnd"/>
+      <w:r>
+        <w:t>(R1,R2)</w:t>
+      </w:r>
+      <w:r>
+        <w:t xml:space="preserve"> – associa os pontos de interesse às estações, retornando também o tempo de visita em cada ponto.</w:t>
+      </w:r>
+    </w:p>
+    <w:p>
+      <w:pPr>
+        <w:pStyle w:val="PargrafodaLista"/>
+        <w:numPr>
+          <w:ilvl w:val="0"/>
+          <w:numId w:val="7"/>
+        </w:numPr>
+      </w:pPr>
+      <w:proofErr w:type="spellStart"/>
+      <w:proofErr w:type="gramStart"/>
+      <w:r>
+        <w:t>somar_todos</w:t>
+      </w:r>
+      <w:proofErr w:type="spellEnd"/>
+      <w:proofErr w:type="gramEnd"/>
+      <w:r>
+        <w:t>(R2,Guia)</w:t>
+      </w:r>
+      <w:r>
+        <w:t>- associa para cada percurso o total de tempo necessário para percorre-lo.</w:t>
+      </w:r>
+    </w:p>
+    <w:p>
+      <w:pPr>
+        <w:ind w:firstLine="644"/>
+      </w:pPr>
+      <w:r>
+        <w:t xml:space="preserve">No fim deste processo o programa pega nas cabeça da lista devolvida pelo predicado </w:t>
+      </w:r>
+      <w:proofErr w:type="spellStart"/>
+      <w:proofErr w:type="gramStart"/>
+      <w:r>
+        <w:t>somar_todos</w:t>
+      </w:r>
+      <w:proofErr w:type="spellEnd"/>
+      <w:r>
+        <w:t>(R2</w:t>
+      </w:r>
+      <w:proofErr w:type="gramEnd"/>
+      <w:r>
+        <w:t>,Guia)</w:t>
+      </w:r>
+      <w:r>
+        <w:t>, ordena-a por ordem decrescente e imprimia.</w:t>
+      </w:r>
+    </w:p>
+    <w:p>
+      <w:pPr>
+        <w:ind w:firstLine="644"/>
+      </w:pPr>
+    </w:p>
+    <w:p>
+      <w:pPr>
+        <w:keepNext/>
+        <w:ind w:firstLine="644"/>
+      </w:pPr>
+      <w:r>
+        <w:rPr>
+          <w:noProof/>
+          <w:lang w:eastAsia="pt-PT"/>
+        </w:rPr>
+        <w:lastRenderedPageBreak/>
+        <w:drawing>
+          <wp:inline distT="0" distB="0" distL="0" distR="0" wp14:anchorId="759627F7" wp14:editId="1C882917">
+            <wp:extent cx="4191000" cy="1790700"/>
+            <wp:effectExtent l="0" t="0" r="0" b="0"/>
+            <wp:docPr id="2" name="Imagem 2"/>
+            <wp:cNvGraphicFramePr>
+              <a:graphicFrameLocks xmlns:a="http://schemas.openxmlformats.org/drawingml/2006/main" noChangeAspect="1"/>
+            </wp:cNvGraphicFramePr>
+            <a:graphic xmlns:a="http://schemas.openxmlformats.org/drawingml/2006/main">
+              <a:graphicData uri="http://schemas.openxmlformats.org/drawingml/2006/picture">
+                <pic:pic xmlns:pic="http://schemas.openxmlformats.org/drawingml/2006/picture">
+                  <pic:nvPicPr>
+                    <pic:cNvPr id="0" name="Picture 1"/>
+                    <pic:cNvPicPr>
+                      <a:picLocks noChangeAspect="1" noChangeArrowheads="1"/>
+                    </pic:cNvPicPr>
+                  </pic:nvPicPr>
+                  <pic:blipFill>
+                    <a:blip r:embed="rId12">
+                      <a:extLst>
+                        <a:ext uri="{28A0092B-C50C-407E-A947-70E740481C1C}">
+                          <a14:useLocalDpi xmlns:a14="http://schemas.microsoft.com/office/drawing/2010/main" val="0"/>
+                        </a:ext>
+                      </a:extLst>
+                    </a:blip>
+                    <a:srcRect/>
+                    <a:stretch>
+                      <a:fillRect/>
+                    </a:stretch>
+                  </pic:blipFill>
+                  <pic:spPr bwMode="auto">
+                    <a:xfrm>
+                      <a:off x="0" y="0"/>
+                      <a:ext cx="4191000" cy="1790700"/>
+                    </a:xfrm>
+                    <a:prstGeom prst="rect">
+                      <a:avLst/>
+                    </a:prstGeom>
+                    <a:noFill/>
+                    <a:ln>
+                      <a:noFill/>
+                    </a:ln>
+                  </pic:spPr>
+                </pic:pic>
+              </a:graphicData>
+            </a:graphic>
+          </wp:inline>
+        </w:drawing>
+      </w:r>
+    </w:p>
+    <w:p>
+      <w:pPr>
+        <w:pStyle w:val="Legenda"/>
+        <w:jc w:val="left"/>
       </w:pPr>
       <w:r>
         <w:t xml:space="preserve">Figura </w:t>
@@ -1413,97 +2418,12 @@
           <w:rPr>
             <w:noProof/>
           </w:rPr>
-          <w:t>3</w:t>
+          <w:t>4</w:t>
         </w:r>
       </w:fldSimple>
       <w:r>
-        <w:t xml:space="preserve"> - Percurso mais rápido Nation-Lena</w:t>
-      </w:r>
-    </w:p>
-    <w:p>
-      <w:pPr>
-        <w:ind w:firstLine="567"/>
-      </w:pPr>
-    </w:p>
-    <w:p>
-      <w:pPr>
-        <w:ind w:firstLine="567"/>
-        <w:rPr>
-          <w:sz w:val="24"/>
-          <w:szCs w:val="24"/>
-        </w:rPr>
-      </w:pPr>
-      <w:r>
-        <w:rPr>
-          <w:sz w:val="24"/>
-          <w:szCs w:val="24"/>
-        </w:rPr>
-        <w:lastRenderedPageBreak/>
-        <w:t>Relativamente ao cálculo não foi possível validar os valores do horário uma vez que tornava o cálculo dos percursos demorado. A sua funcionalidade esta implementada mas a não ser utilizada.</w:t>
-      </w:r>
-    </w:p>
-    <w:p>
-      <w:pPr>
-        <w:ind w:firstLine="567"/>
-        <w:rPr>
-          <w:sz w:val="24"/>
-          <w:szCs w:val="24"/>
-        </w:rPr>
-      </w:pPr>
-      <w:r>
-        <w:rPr>
-          <w:sz w:val="24"/>
-          <w:szCs w:val="24"/>
-        </w:rPr>
-        <w:t xml:space="preserve">Para o </w:t>
-      </w:r>
-      <w:r>
-        <w:rPr>
-          <w:sz w:val="24"/>
-          <w:szCs w:val="24"/>
-        </w:rPr>
-        <w:t>cálculo</w:t>
-      </w:r>
-      <w:r>
-        <w:rPr>
-          <w:sz w:val="24"/>
-          <w:szCs w:val="24"/>
-        </w:rPr>
-        <w:t xml:space="preserve"> de percurso de menos percurso a pé, foi utilizado a mesma forma de </w:t>
-      </w:r>
-      <w:r>
-        <w:rPr>
-          <w:sz w:val="24"/>
-          <w:szCs w:val="24"/>
-        </w:rPr>
-        <w:t>cálculo</w:t>
-      </w:r>
-      <w:r>
-        <w:rPr>
-          <w:sz w:val="24"/>
-          <w:szCs w:val="24"/>
-        </w:rPr>
-        <w:t xml:space="preserve"> do percurso menos trocas, uma vez não ser possível ter os valores ou de tempos, ou de </w:t>
-      </w:r>
-      <w:r>
-        <w:rPr>
-          <w:sz w:val="24"/>
-          <w:szCs w:val="24"/>
-        </w:rPr>
-        <w:t>distância</w:t>
-      </w:r>
-      <w:r>
-        <w:rPr>
-          <w:sz w:val="24"/>
-          <w:szCs w:val="24"/>
-        </w:rPr>
-        <w:t xml:space="preserve"> dentro das paragens.</w:t>
-      </w:r>
-    </w:p>
-    <w:p>
-      <w:pPr>
-        <w:ind w:left="1004" w:hanging="360"/>
-      </w:pPr>
+        <w:t xml:space="preserve"> Escolher percurso</w:t>
+      </w:r>
     </w:p>
     <w:p>
       <w:pPr>
@@ -1515,35 +2435,30 @@
         <w:ind w:firstLine="284"/>
       </w:pPr>
     </w:p>
-    <w:p>
-      <w:pPr>
-        <w:ind w:firstLine="284"/>
-      </w:pPr>
-    </w:p>
-    <w:p/>
-    <w:p/>
-    <w:p/>
-    <w:p/>
-    <w:p/>
-    <w:p/>
-    <w:p/>
-    <w:p/>
-    <w:p/>
-    <w:p/>
-    <w:p/>
-    <w:p/>
-    <w:p/>
-    <w:p/>
-    <w:p/>
-    <w:p/>
-    <w:p/>
-    <w:p/>
-    <w:p/>
-    <w:p/>
-    <w:p/>
-    <w:p>
-      <w:pPr>
-        <w:pStyle w:val="Heading2"/>
+    <w:p/>
+    <w:p/>
+    <w:p/>
+    <w:p/>
+    <w:p/>
+    <w:p/>
+    <w:p/>
+    <w:p/>
+    <w:p/>
+    <w:p/>
+    <w:p/>
+    <w:p/>
+    <w:p/>
+    <w:p/>
+    <w:p/>
+    <w:p/>
+    <w:p/>
+    <w:p/>
+    <w:p/>
+    <w:p/>
+    <w:p/>
+    <w:p>
+      <w:pPr>
+        <w:pStyle w:val="Cabealho2"/>
         <w:numPr>
           <w:ilvl w:val="0"/>
           <w:numId w:val="1"/>
@@ -1554,14 +2469,15 @@
           <w:szCs w:val="56"/>
         </w:rPr>
       </w:pPr>
+      <w:bookmarkStart w:id="6" w:name="_Toc408781425"/>
       <w:r>
         <w:rPr>
           <w:sz w:val="56"/>
           <w:szCs w:val="56"/>
         </w:rPr>
-        <w:lastRenderedPageBreak/>
         <w:t>Conclusão</w:t>
       </w:r>
+      <w:bookmarkEnd w:id="6"/>
     </w:p>
     <w:p/>
     <w:p>
@@ -1579,6 +2495,76 @@
         </w:rPr>
         <w:t>Este trabalho permitiu aprofundar o conhecimento na área de métodos de pesquisa e como os utilizar numa situação real.</w:t>
       </w:r>
+      <w:r>
+        <w:rPr>
+          <w:sz w:val="24"/>
+          <w:szCs w:val="24"/>
+        </w:rPr>
+        <w:t xml:space="preserve"> Aqui era proposto a modelação do metro de paris</w:t>
+      </w:r>
+      <w:r>
+        <w:rPr>
+          <w:sz w:val="24"/>
+          <w:szCs w:val="24"/>
+        </w:rPr>
+        <w:t xml:space="preserve"> que nos dava uma grande base de conhecimento, a</w:t>
+      </w:r>
+      <w:r>
+        <w:rPr>
+          <w:sz w:val="24"/>
+          <w:szCs w:val="24"/>
+        </w:rPr>
+        <w:t xml:space="preserve">cabamos por optar por não </w:t>
+      </w:r>
+      <w:r>
+        <w:rPr>
+          <w:sz w:val="24"/>
+          <w:szCs w:val="24"/>
+        </w:rPr>
+        <w:t xml:space="preserve">utiliza-la por completo e trabalhar só com algumas linhas. Caso decidíssemos o contrário estaríamos a </w:t>
+      </w:r>
+      <w:r>
+        <w:rPr>
+          <w:sz w:val="24"/>
+          <w:szCs w:val="24"/>
+        </w:rPr>
+        <w:t>prejudicar</w:t>
+      </w:r>
+      <w:r>
+        <w:rPr>
+          <w:sz w:val="24"/>
+          <w:szCs w:val="24"/>
+        </w:rPr>
+        <w:t xml:space="preserve"> </w:t>
+      </w:r>
+      <w:r>
+        <w:rPr>
+          <w:sz w:val="24"/>
+          <w:szCs w:val="24"/>
+        </w:rPr>
+        <w:t xml:space="preserve">os testes </w:t>
+      </w:r>
+      <w:r>
+        <w:rPr>
+          <w:sz w:val="24"/>
+          <w:szCs w:val="24"/>
+        </w:rPr>
+        <w:t>ao programa, pois estes</w:t>
+      </w:r>
+      <w:r>
+        <w:rPr>
+          <w:sz w:val="24"/>
+          <w:szCs w:val="24"/>
+        </w:rPr>
+        <w:t xml:space="preserve"> demo</w:t>
+      </w:r>
+      <w:r>
+        <w:rPr>
+          <w:sz w:val="24"/>
+          <w:szCs w:val="24"/>
+        </w:rPr>
+        <w:t xml:space="preserve">rariam imenso tempo. </w:t>
+      </w:r>
     </w:p>
     <w:p>
       <w:pPr>
@@ -1588,31 +2574,91 @@
           <w:szCs w:val="24"/>
         </w:rPr>
       </w:pPr>
-      <w:bookmarkStart w:id="0" w:name="_GoBack"/>
-      <w:bookmarkEnd w:id="0"/>
-    </w:p>
-    <w:p/>
-    <w:p/>
-    <w:p/>
-    <w:p/>
-    <w:p/>
-    <w:p/>
-    <w:p/>
-    <w:p/>
-    <w:p/>
-    <w:p/>
-    <w:p/>
-    <w:p/>
-    <w:p/>
-    <w:p/>
-    <w:p/>
-    <w:p/>
-    <w:p/>
-    <w:p/>
-    <w:p/>
-    <w:p>
-      <w:pPr>
-        <w:pStyle w:val="Heading2"/>
+      <w:r>
+        <w:rPr>
+          <w:sz w:val="24"/>
+          <w:szCs w:val="24"/>
+        </w:rPr>
+        <w:t>Não conseguimos perceber o conceito de guias de 5h e de 8h, por isso ao pedir um guia ele vai mostrar aquele que esta dentro do intervalo de 5 a 8. Mesmo com a nossa base de conhecimento, tivemos dificuldades na validação dos horários, pois este processo demorava muito.</w:t>
+      </w:r>
+    </w:p>
+    <w:p>
+      <w:pPr>
+        <w:ind w:firstLine="567"/>
+        <w:rPr>
+          <w:sz w:val="24"/>
+          <w:szCs w:val="24"/>
+        </w:rPr>
+      </w:pPr>
+      <w:r>
+        <w:rPr>
+          <w:sz w:val="24"/>
+          <w:szCs w:val="24"/>
+        </w:rPr>
+        <w:t xml:space="preserve">Infelizmente não conseguimos fazer o </w:t>
+      </w:r>
+      <w:r>
+        <w:rPr>
+          <w:sz w:val="24"/>
+          <w:szCs w:val="24"/>
+        </w:rPr>
+        <w:t>último</w:t>
+      </w:r>
+      <w:r>
+        <w:rPr>
+          <w:sz w:val="24"/>
+          <w:szCs w:val="24"/>
+        </w:rPr>
+        <w:t xml:space="preserve"> ponto proposto, que era a exportação de um perc</w:t>
+      </w:r>
+      <w:r>
+        <w:rPr>
+          <w:sz w:val="24"/>
+          <w:szCs w:val="24"/>
+        </w:rPr>
+        <w:t xml:space="preserve">urso para um ficheiro de texto. O ponto não era muito complicado, mas por falta de tempo não o conseguimos realizar, tendo consciência bastaria só reformular o </w:t>
+      </w:r>
+      <w:bookmarkStart w:id="7" w:name="_GoBack"/>
+      <w:bookmarkEnd w:id="7"/>
+      <w:r>
+        <w:rPr>
+          <w:sz w:val="24"/>
+          <w:szCs w:val="24"/>
+        </w:rPr>
+        <w:t xml:space="preserve">cálculo de um guia e trabalhar no formato do ficheiro. </w:t>
+      </w:r>
+    </w:p>
+    <w:p>
+      <w:pPr>
+        <w:ind w:firstLine="567"/>
+        <w:rPr>
+          <w:sz w:val="24"/>
+          <w:szCs w:val="24"/>
+        </w:rPr>
+      </w:pPr>
+    </w:p>
+    <w:p/>
+    <w:p/>
+    <w:p/>
+    <w:p/>
+    <w:p/>
+    <w:p/>
+    <w:p/>
+    <w:p/>
+    <w:p/>
+    <w:p/>
+    <w:p/>
+    <w:p/>
+    <w:p/>
+    <w:p/>
+    <w:p/>
+    <w:p/>
+    <w:p/>
+    <w:p/>
+    <w:p/>
+    <w:p>
+      <w:pPr>
+        <w:pStyle w:val="Cabealho2"/>
         <w:numPr>
           <w:ilvl w:val="0"/>
           <w:numId w:val="1"/>
@@ -1623,6 +2669,7 @@
           <w:szCs w:val="56"/>
         </w:rPr>
       </w:pPr>
+      <w:bookmarkStart w:id="8" w:name="_Toc408781426"/>
       <w:r>
         <w:rPr>
           <w:sz w:val="56"/>
@@ -1630,11 +2677,12 @@
         </w:rPr>
         <w:t>Bibliografia</w:t>
       </w:r>
-    </w:p>
-    <w:p/>
-    <w:p>
-      <w:pPr>
-        <w:pStyle w:val="ListParagraph"/>
+      <w:bookmarkEnd w:id="8"/>
+    </w:p>
+    <w:p/>
+    <w:p>
+      <w:pPr>
+        <w:pStyle w:val="PargrafodaLista"/>
         <w:numPr>
           <w:ilvl w:val="0"/>
           <w:numId w:val="1"/>
@@ -1649,10 +2697,10 @@
       <w:r>
         <w:t xml:space="preserve"> </w:t>
       </w:r>
-      <w:hyperlink r:id="rId12" w:history="1">
+      <w:hyperlink r:id="rId13" w:history="1">
         <w:r>
           <w:rPr>
-            <w:rStyle w:val="Hyperlink"/>
+            <w:rStyle w:val="Hiperligao"/>
           </w:rPr>
           <w:t>http://www.evous.fr/Metros-a-Paris</w:t>
         </w:r>
@@ -1662,7 +2710,7 @@
       </w:r>
     </w:p>
     <w:sectPr>
-      <w:footerReference w:type="default" r:id="rId13"/>
+      <w:footerReference w:type="default" r:id="rId14"/>
       <w:pgSz w:w="11906" w:h="16838"/>
       <w:pgMar w:top="1417" w:right="1701" w:bottom="1417" w:left="1701" w:header="708" w:footer="708" w:gutter="0"/>
       <w:cols w:space="708"/>
@@ -1785,7 +2833,7 @@
         <w:sz w:val="24"/>
         <w:szCs w:val="24"/>
       </w:rPr>
-      <w:t>6</w:t>
+      <w:t>2</w:t>
     </w:r>
     <w:r>
       <w:rPr>
@@ -1834,7 +2882,7 @@
         <w:sz w:val="24"/>
         <w:szCs w:val="24"/>
       </w:rPr>
-      <w:t>7</w:t>
+      <w:t>9</w:t>
     </w:r>
     <w:r>
       <w:rPr>
@@ -1847,7 +2895,7 @@
   </w:p>
   <w:p>
     <w:pPr>
-      <w:pStyle w:val="Footer"/>
+      <w:pStyle w:val="Rodap"/>
     </w:pPr>
   </w:p>
 </w:ftr>
@@ -2193,7 +3241,7 @@
   <w:abstractNum w:abstractNumId="3">
     <w:nsid w:val="2F924342"/>
     <w:multiLevelType w:val="hybridMultilevel"/>
-    <w:tmpl w:val="491ABC76"/>
+    <w:tmpl w:val="B984957E"/>
     <w:lvl w:ilvl="0" w:tplc="08160001">
       <w:start w:val="1"/>
       <w:numFmt w:val="bullet"/>
@@ -2674,6 +3722,832 @@
         <w:sz w:val="22"/>
         <w:szCs w:val="22"/>
         <w:lang w:val="pt-PT" w:eastAsia="en-US" w:bidi="ar-SA"/>
+      </w:rPr>
+    </w:rPrDefault>
+    <w:pPrDefault>
+      <w:pPr>
+        <w:spacing w:after="160" w:line="259" w:lineRule="auto"/>
+      </w:pPr>
+    </w:pPrDefault>
+  </w:docDefaults>
+  <w:latentStyles w:defLockedState="0" w:defUIPriority="99" w:defSemiHidden="0" w:defUnhideWhenUsed="0" w:defQFormat="0" w:count="371">
+    <w:lsdException w:name="Normal" w:uiPriority="0" w:qFormat="1"/>
+    <w:lsdException w:name="heading 1" w:uiPriority="9" w:qFormat="1"/>
+    <w:lsdException w:name="heading 2" w:semiHidden="1" w:uiPriority="9" w:unhideWhenUsed="1" w:qFormat="1"/>
+    <w:lsdException w:name="heading 3" w:semiHidden="1" w:uiPriority="9" w:unhideWhenUsed="1" w:qFormat="1"/>
+    <w:lsdException w:name="heading 4" w:semiHidden="1" w:uiPriority="9" w:unhideWhenUsed="1" w:qFormat="1"/>
+    <w:lsdException w:name="heading 5" w:semiHidden="1" w:uiPriority="9" w:unhideWhenUsed="1" w:qFormat="1"/>
+    <w:lsdException w:name="heading 6" w:semiHidden="1" w:uiPriority="9" w:unhideWhenUsed="1" w:qFormat="1"/>
+    <w:lsdException w:name="heading 7" w:semiHidden="1" w:uiPriority="9" w:unhideWhenUsed="1" w:qFormat="1"/>
+    <w:lsdException w:name="heading 8" w:semiHidden="1" w:uiPriority="9" w:unhideWhenUsed="1" w:qFormat="1"/>
+    <w:lsdException w:name="heading 9" w:semiHidden="1" w:uiPriority="9" w:unhideWhenUsed="1" w:qFormat="1"/>
+    <w:lsdException w:name="index 1" w:semiHidden="1" w:unhideWhenUsed="1"/>
+    <w:lsdException w:name="index 2" w:semiHidden="1" w:unhideWhenUsed="1"/>
+    <w:lsdException w:name="index 3" w:semiHidden="1" w:unhideWhenUsed="1"/>
+    <w:lsdException w:name="index 4" w:semiHidden="1" w:unhideWhenUsed="1"/>
+    <w:lsdException w:name="index 5" w:semiHidden="1" w:unhideWhenUsed="1"/>
+    <w:lsdException w:name="index 6" w:semiHidden="1" w:unhideWhenUsed="1"/>
+    <w:lsdException w:name="index 7" w:semiHidden="1" w:unhideWhenUsed="1"/>
+    <w:lsdException w:name="index 8" w:semiHidden="1" w:unhideWhenUsed="1"/>
+    <w:lsdException w:name="index 9" w:semiHidden="1" w:unhideWhenUsed="1"/>
+    <w:lsdException w:name="toc 1" w:semiHidden="1" w:uiPriority="39" w:unhideWhenUsed="1"/>
+    <w:lsdException w:name="toc 2" w:semiHidden="1" w:uiPriority="39" w:unhideWhenUsed="1"/>
+    <w:lsdException w:name="toc 3" w:semiHidden="1" w:uiPriority="39" w:unhideWhenUsed="1"/>
+    <w:lsdException w:name="toc 4" w:semiHidden="1" w:uiPriority="39" w:unhideWhenUsed="1"/>
+    <w:lsdException w:name="toc 5" w:semiHidden="1" w:uiPriority="39" w:unhideWhenUsed="1"/>
+    <w:lsdException w:name="toc 6" w:semiHidden="1" w:uiPriority="39" w:unhideWhenUsed="1"/>
+    <w:lsdException w:name="toc 7" w:semiHidden="1" w:uiPriority="39" w:unhideWhenUsed="1"/>
+    <w:lsdException w:name="toc 8" w:semiHidden="1" w:uiPriority="39" w:unhideWhenUsed="1"/>
+    <w:lsdException w:name="toc 9" w:semiHidden="1" w:uiPriority="39" w:unhideWhenUsed="1"/>
+    <w:lsdException w:name="Normal Indent" w:semiHidden="1" w:unhideWhenUsed="1"/>
+    <w:lsdException w:name="footnote text" w:semiHidden="1" w:unhideWhenUsed="1"/>
+    <w:lsdException w:name="annotation text" w:semiHidden="1" w:unhideWhenUsed="1"/>
+    <w:lsdException w:name="header" w:semiHidden="1" w:unhideWhenUsed="1"/>
+    <w:lsdException w:name="footer" w:semiHidden="1" w:unhideWhenUsed="1"/>
+    <w:lsdException w:name="index heading" w:semiHidden="1" w:unhideWhenUsed="1"/>
+    <w:lsdException w:name="caption" w:semiHidden="1" w:uiPriority="35" w:unhideWhenUsed="1" w:qFormat="1"/>
+    <w:lsdException w:name="table of figures" w:semiHidden="1" w:unhideWhenUsed="1"/>
+    <w:lsdException w:name="envelope address" w:semiHidden="1" w:unhideWhenUsed="1"/>
+    <w:lsdException w:name="envelope return" w:semiHidden="1" w:unhideWhenUsed="1"/>
+    <w:lsdException w:name="footnote reference" w:semiHidden="1" w:unhideWhenUsed="1"/>
+    <w:lsdException w:name="annotation reference" w:semiHidden="1" w:unhideWhenUsed="1"/>
+    <w:lsdException w:name="line number" w:semiHidden="1" w:unhideWhenUsed="1"/>
+    <w:lsdException w:name="page number" w:semiHidden="1" w:unhideWhenUsed="1"/>
+    <w:lsdException w:name="endnote reference" w:semiHidden="1" w:unhideWhenUsed="1"/>
+    <w:lsdException w:name="endnote text" w:semiHidden="1" w:unhideWhenUsed="1"/>
+    <w:lsdException w:name="table of authorities" w:semiHidden="1" w:unhideWhenUsed="1"/>
+    <w:lsdException w:name="macro" w:semiHidden="1" w:unhideWhenUsed="1"/>
+    <w:lsdException w:name="toa heading" w:semiHidden="1" w:unhideWhenUsed="1"/>
+    <w:lsdException w:name="List" w:semiHidden="1" w:unhideWhenUsed="1"/>
+    <w:lsdException w:name="List Bullet" w:semiHidden="1" w:unhideWhenUsed="1"/>
+    <w:lsdException w:name="List Number" w:semiHidden="1" w:unhideWhenUsed="1"/>
+    <w:lsdException w:name="List 2" w:semiHidden="1" w:unhideWhenUsed="1"/>
+    <w:lsdException w:name="List 3" w:semiHidden="1" w:unhideWhenUsed="1"/>
+    <w:lsdException w:name="List 4" w:semiHidden="1" w:unhideWhenUsed="1"/>
+    <w:lsdException w:name="List 5" w:semiHidden="1" w:unhideWhenUsed="1"/>
+    <w:lsdException w:name="List Bullet 2" w:semiHidden="1" w:unhideWhenUsed="1"/>
+    <w:lsdException w:name="List Bullet 3" w:semiHidden="1" w:unhideWhenUsed="1"/>
+    <w:lsdException w:name="List Bullet 4" w:semiHidden="1" w:unhideWhenUsed="1"/>
+    <w:lsdException w:name="List Bullet 5" w:semiHidden="1" w:unhideWhenUsed="1"/>
+    <w:lsdException w:name="List Number 2" w:semiHidden="1" w:unhideWhenUsed="1"/>
+    <w:lsdException w:name="List Number 3" w:semiHidden="1" w:unhideWhenUsed="1"/>
+    <w:lsdException w:name="List Number 4" w:semiHidden="1" w:unhideWhenUsed="1"/>
+    <w:lsdException w:name="List Number 5" w:semiHidden="1" w:unhideWhenUsed="1"/>
+    <w:lsdException w:name="Title" w:uiPriority="10" w:qFormat="1"/>
+    <w:lsdException w:name="Closing" w:semiHidden="1" w:unhideWhenUsed="1"/>
+    <w:lsdException w:name="Signature" w:semiHidden="1" w:unhideWhenUsed="1"/>
+    <w:lsdException w:name="Default Paragraph Font" w:semiHidden="1" w:uiPriority="1" w:unhideWhenUsed="1"/>
+    <w:lsdException w:name="Body Text" w:semiHidden="1" w:unhideWhenUsed="1"/>
+    <w:lsdException w:name="Body Text Indent" w:semiHidden="1" w:unhideWhenUsed="1"/>
+    <w:lsdException w:name="List Continue" w:semiHidden="1" w:unhideWhenUsed="1"/>
+    <w:lsdException w:name="List Continue 2" w:semiHidden="1" w:unhideWhenUsed="1"/>
+    <w:lsdException w:name="List Continue 3" w:semiHidden="1" w:unhideWhenUsed="1"/>
+    <w:lsdException w:name="List Continue 4" w:semiHidden="1" w:unhideWhenUsed="1"/>
+    <w:lsdException w:name="List Continue 5" w:semiHidden="1" w:unhideWhenUsed="1"/>
+    <w:lsdException w:name="Message Header" w:semiHidden="1" w:unhideWhenUsed="1"/>
+    <w:lsdException w:name="Subtitle" w:uiPriority="11" w:qFormat="1"/>
+    <w:lsdException w:name="Salutation" w:semiHidden="1" w:unhideWhenUsed="1"/>
+    <w:lsdException w:name="Date" w:semiHidden="1" w:unhideWhenUsed="1"/>
+    <w:lsdException w:name="Body Text First Indent" w:semiHidden="1" w:unhideWhenUsed="1"/>
+    <w:lsdException w:name="Body Text First Indent 2" w:semiHidden="1" w:unhideWhenUsed="1"/>
+    <w:lsdException w:name="Note Heading" w:semiHidden="1" w:unhideWhenUsed="1"/>
+    <w:lsdException w:name="Body Text 2" w:semiHidden="1" w:unhideWhenUsed="1"/>
+    <w:lsdException w:name="Body Text 3" w:semiHidden="1" w:unhideWhenUsed="1"/>
+    <w:lsdException w:name="Body Text Indent 2" w:semiHidden="1" w:unhideWhenUsed="1"/>
+    <w:lsdException w:name="Body Text Indent 3" w:semiHidden="1" w:unhideWhenUsed="1"/>
+    <w:lsdException w:name="Block Text" w:semiHidden="1" w:unhideWhenUsed="1"/>
+    <w:lsdException w:name="Hyperlink" w:semiHidden="1" w:unhideWhenUsed="1"/>
+    <w:lsdException w:name="FollowedHyperlink" w:semiHidden="1" w:unhideWhenUsed="1"/>
+    <w:lsdException w:name="Strong" w:uiPriority="22" w:qFormat="1"/>
+    <w:lsdException w:name="Emphasis" w:uiPriority="20" w:qFormat="1"/>
+    <w:lsdException w:name="Document Map" w:semiHidden="1" w:unhideWhenUsed="1"/>
+    <w:lsdException w:name="Plain Text" w:semiHidden="1" w:unhideWhenUsed="1"/>
+    <w:lsdException w:name="E-mail Signature" w:semiHidden="1" w:unhideWhenUsed="1"/>
+    <w:lsdException w:name="HTML Top of Form" w:semiHidden="1" w:unhideWhenUsed="1"/>
+    <w:lsdException w:name="HTML Bottom of Form" w:semiHidden="1" w:unhideWhenUsed="1"/>
+    <w:lsdException w:name="Normal (Web)" w:semiHidden="1" w:unhideWhenUsed="1"/>
+    <w:lsdException w:name="HTML Acronym" w:semiHidden="1" w:unhideWhenUsed="1"/>
+    <w:lsdException w:name="HTML Address" w:semiHidden="1" w:unhideWhenUsed="1"/>
+    <w:lsdException w:name="HTML Cite" w:semiHidden="1" w:unhideWhenUsed="1"/>
+    <w:lsdException w:name="HTML Code" w:semiHidden="1" w:unhideWhenUsed="1"/>
+    <w:lsdException w:name="HTML Definition" w:semiHidden="1" w:unhideWhenUsed="1"/>
+    <w:lsdException w:name="HTML Keyboard" w:semiHidden="1" w:unhideWhenUsed="1"/>
+    <w:lsdException w:name="HTML Preformatted" w:semiHidden="1" w:unhideWhenUsed="1"/>
+    <w:lsdException w:name="HTML Sample" w:semiHidden="1" w:unhideWhenUsed="1"/>
+    <w:lsdException w:name="HTML Typewriter" w:semiHidden="1" w:unhideWhenUsed="1"/>
+    <w:lsdException w:name="HTML Variable" w:semiHidden="1" w:unhideWhenUsed="1"/>
+    <w:lsdException w:name="Normal Table" w:semiHidden="1" w:unhideWhenUsed="1"/>
+    <w:lsdException w:name="annotation subject" w:semiHidden="1" w:unhideWhenUsed="1"/>
+    <w:lsdException w:name="No List" w:semiHidden="1" w:unhideWhenUsed="1"/>
+    <w:lsdException w:name="Outline List 1" w:semiHidden="1" w:unhideWhenUsed="1"/>
+    <w:lsdException w:name="Outline List 2" w:semiHidden="1" w:unhideWhenUsed="1"/>
+    <w:lsdException w:name="Outline List 3" w:semiHidden="1" w:unhideWhenUsed="1"/>
+    <w:lsdException w:name="Table Simple 1" w:semiHidden="1" w:unhideWhenUsed="1"/>
+    <w:lsdException w:name="Table Simple 2" w:semiHidden="1" w:unhideWhenUsed="1"/>
+    <w:lsdException w:name="Table Simple 3" w:semiHidden="1" w:unhideWhenUsed="1"/>
+    <w:lsdException w:name="Table Classic 1" w:semiHidden="1" w:unhideWhenUsed="1"/>
+    <w:lsdException w:name="Table Classic 2" w:semiHidden="1" w:unhideWhenUsed="1"/>
+    <w:lsdException w:name="Table Classic 3" w:semiHidden="1" w:unhideWhenUsed="1"/>
+    <w:lsdException w:name="Table Classic 4" w:semiHidden="1" w:unhideWhenUsed="1"/>
+    <w:lsdException w:name="Table Colorful 1" w:semiHidden="1" w:unhideWhenUsed="1"/>
+    <w:lsdException w:name="Table Colorful 2" w:semiHidden="1" w:unhideWhenUsed="1"/>
+    <w:lsdException w:name="Table Colorful 3" w:semiHidden="1" w:unhideWhenUsed="1"/>
+    <w:lsdException w:name="Table Columns 1" w:semiHidden="1" w:unhideWhenUsed="1"/>
+    <w:lsdException w:name="Table Columns 2" w:semiHidden="1" w:unhideWhenUsed="1"/>
+    <w:lsdException w:name="Table Columns 3" w:semiHidden="1" w:unhideWhenUsed="1"/>
+    <w:lsdException w:name="Table Columns 4" w:semiHidden="1" w:unhideWhenUsed="1"/>
+    <w:lsdException w:name="Table Columns 5" w:semiHidden="1" w:unhideWhenUsed="1"/>
+    <w:lsdException w:name="Table Grid 1" w:semiHidden="1" w:unhideWhenUsed="1"/>
+    <w:lsdException w:name="Table Grid 2" w:semiHidden="1" w:unhideWhenUsed="1"/>
+    <w:lsdException w:name="Table Grid 3" w:semiHidden="1" w:unhideWhenUsed="1"/>
+    <w:lsdException w:name="Table Grid 4" w:semiHidden="1" w:unhideWhenUsed="1"/>
+    <w:lsdException w:name="Table Grid 5" w:semiHidden="1" w:unhideWhenUsed="1"/>
+    <w:lsdException w:name="Table Grid 6" w:semiHidden="1" w:unhideWhenUsed="1"/>
+    <w:lsdException w:name="Table Grid 7" w:semiHidden="1" w:unhideWhenUsed="1"/>
+    <w:lsdException w:name="Table Grid 8" w:semiHidden="1" w:unhideWhenUsed="1"/>
+    <w:lsdException w:name="Table List 1" w:semiHidden="1" w:unhideWhenUsed="1"/>
+    <w:lsdException w:name="Table List 2" w:semiHidden="1" w:unhideWhenUsed="1"/>
+    <w:lsdException w:name="Table List 3" w:semiHidden="1" w:unhideWhenUsed="1"/>
+    <w:lsdException w:name="Table List 4" w:semiHidden="1" w:unhideWhenUsed="1"/>
+    <w:lsdException w:name="Table List 5" w:semiHidden="1" w:unhideWhenUsed="1"/>
+    <w:lsdException w:name="Table List 6" w:semiHidden="1" w:unhideWhenUsed="1"/>
+    <w:lsdException w:name="Table List 7" w:semiHidden="1" w:unhideWhenUsed="1"/>
+    <w:lsdException w:name="Table List 8" w:semiHidden="1" w:unhideWhenUsed="1"/>
+    <w:lsdException w:name="Table 3D effects 1" w:semiHidden="1" w:unhideWhenUsed="1"/>
+    <w:lsdException w:name="Table 3D effects 2" w:semiHidden="1" w:unhideWhenUsed="1"/>
+    <w:lsdException w:name="Table 3D effects 3" w:semiHidden="1" w:unhideWhenUsed="1"/>
+    <w:lsdException w:name="Table Contemporary" w:semiHidden="1" w:unhideWhenUsed="1"/>
+    <w:lsdException w:name="Table Elegant" w:semiHidden="1" w:unhideWhenUsed="1"/>
+    <w:lsdException w:name="Table Professional" w:semiHidden="1" w:unhideWhenUsed="1"/>
+    <w:lsdException w:name="Table Subtle 1" w:semiHidden="1" w:unhideWhenUsed="1"/>
+    <w:lsdException w:name="Table Subtle 2" w:semiHidden="1" w:unhideWhenUsed="1"/>
+    <w:lsdException w:name="Table Web 1" w:semiHidden="1" w:unhideWhenUsed="1"/>
+    <w:lsdException w:name="Table Web 2" w:semiHidden="1" w:unhideWhenUsed="1"/>
+    <w:lsdException w:name="Table Web 3" w:semiHidden="1" w:unhideWhenUsed="1"/>
+    <w:lsdException w:name="Balloon Text" w:semiHidden="1" w:unhideWhenUsed="1"/>
+    <w:lsdException w:name="Table Grid" w:uiPriority="39"/>
+    <w:lsdException w:name="Table Theme" w:semiHidden="1" w:unhideWhenUsed="1"/>
+    <w:lsdException w:name="Placeholder Text" w:semiHidden="1"/>
+    <w:lsdException w:name="No Spacing" w:uiPriority="1" w:qFormat="1"/>
+    <w:lsdException w:name="Light Shading" w:uiPriority="60"/>
+    <w:lsdException w:name="Light List" w:uiPriority="61"/>
+    <w:lsdException w:name="Light Grid" w:uiPriority="62"/>
+    <w:lsdException w:name="Medium Shading 1" w:uiPriority="63"/>
+    <w:lsdException w:name="Medium Shading 2" w:uiPriority="64"/>
+    <w:lsdException w:name="Medium List 1" w:uiPriority="65"/>
+    <w:lsdException w:name="Medium List 2" w:uiPriority="66"/>
+    <w:lsdException w:name="Medium Grid 1" w:uiPriority="67"/>
+    <w:lsdException w:name="Medium Grid 2" w:uiPriority="68"/>
+    <w:lsdException w:name="Medium Grid 3" w:uiPriority="69"/>
+    <w:lsdException w:name="Dark List" w:uiPriority="70"/>
+    <w:lsdException w:name="Colorful Shading" w:uiPriority="71"/>
+    <w:lsdException w:name="Colorful List" w:uiPriority="72"/>
+    <w:lsdException w:name="Colorful Grid" w:uiPriority="73"/>
+    <w:lsdException w:name="Light Shading Accent 1" w:uiPriority="60"/>
+    <w:lsdException w:name="Light List Accent 1" w:uiPriority="61"/>
+    <w:lsdException w:name="Light Grid Accent 1" w:uiPriority="62"/>
+    <w:lsdException w:name="Medium Shading 1 Accent 1" w:uiPriority="63"/>
+    <w:lsdException w:name="Medium Shading 2 Accent 1" w:uiPriority="64"/>
+    <w:lsdException w:name="Medium List 1 Accent 1" w:uiPriority="65"/>
+    <w:lsdException w:name="Revision" w:semiHidden="1"/>
+    <w:lsdException w:name="List Paragraph" w:uiPriority="34" w:qFormat="1"/>
+    <w:lsdException w:name="Quote" w:uiPriority="29" w:qFormat="1"/>
+    <w:lsdException w:name="Intense Quote" w:uiPriority="30" w:qFormat="1"/>
+    <w:lsdException w:name="Medium List 2 Accent 1" w:uiPriority="66"/>
+    <w:lsdException w:name="Medium Grid 1 Accent 1" w:uiPriority="67"/>
+    <w:lsdException w:name="Medium Grid 2 Accent 1" w:uiPriority="68"/>
+    <w:lsdException w:name="Medium Grid 3 Accent 1" w:uiPriority="69"/>
+    <w:lsdException w:name="Dark List Accent 1" w:uiPriority="70"/>
+    <w:lsdException w:name="Colorful Shading Accent 1" w:uiPriority="71"/>
+    <w:lsdException w:name="Colorful List Accent 1" w:uiPriority="72"/>
+    <w:lsdException w:name="Colorful Grid Accent 1" w:uiPriority="73"/>
+    <w:lsdException w:name="Light Shading Accent 2" w:uiPriority="60"/>
+    <w:lsdException w:name="Light List Accent 2" w:uiPriority="61"/>
+    <w:lsdException w:name="Light Grid Accent 2" w:uiPriority="62"/>
+    <w:lsdException w:name="Medium Shading 1 Accent 2" w:uiPriority="63"/>
+    <w:lsdException w:name="Medium Shading 2 Accent 2" w:uiPriority="64"/>
+    <w:lsdException w:name="Medium List 1 Accent 2" w:uiPriority="65"/>
+    <w:lsdException w:name="Medium List 2 Accent 2" w:uiPriority="66"/>
+    <w:lsdException w:name="Medium Grid 1 Accent 2" w:uiPriority="67"/>
+    <w:lsdException w:name="Medium Grid 2 Accent 2" w:uiPriority="68"/>
+    <w:lsdException w:name="Medium Grid 3 Accent 2" w:uiPriority="69"/>
+    <w:lsdException w:name="Dark List Accent 2" w:uiPriority="70"/>
+    <w:lsdException w:name="Colorful Shading Accent 2" w:uiPriority="71"/>
+    <w:lsdException w:name="Colorful List Accent 2" w:uiPriority="72"/>
+    <w:lsdException w:name="Colorful Grid Accent 2" w:uiPriority="73"/>
+    <w:lsdException w:name="Light Shading Accent 3" w:uiPriority="60"/>
+    <w:lsdException w:name="Light List Accent 3" w:uiPriority="61"/>
+    <w:lsdException w:name="Light Grid Accent 3" w:uiPriority="62"/>
+    <w:lsdException w:name="Medium Shading 1 Accent 3" w:uiPriority="63"/>
+    <w:lsdException w:name="Medium Shading 2 Accent 3" w:uiPriority="64"/>
+    <w:lsdException w:name="Medium List 1 Accent 3" w:uiPriority="65"/>
+    <w:lsdException w:name="Medium List 2 Accent 3" w:uiPriority="66"/>
+    <w:lsdException w:name="Medium Grid 1 Accent 3" w:uiPriority="67"/>
+    <w:lsdException w:name="Medium Grid 2 Accent 3" w:uiPriority="68"/>
+    <w:lsdException w:name="Medium Grid 3 Accent 3" w:uiPriority="69"/>
+    <w:lsdException w:name="Dark List Accent 3" w:uiPriority="70"/>
+    <w:lsdException w:name="Colorful Shading Accent 3" w:uiPriority="71"/>
+    <w:lsdException w:name="Colorful List Accent 3" w:uiPriority="72"/>
+    <w:lsdException w:name="Colorful Grid Accent 3" w:uiPriority="73"/>
+    <w:lsdException w:name="Light Shading Accent 4" w:uiPriority="60"/>
+    <w:lsdException w:name="Light List Accent 4" w:uiPriority="61"/>
+    <w:lsdException w:name="Light Grid Accent 4" w:uiPriority="62"/>
+    <w:lsdException w:name="Medium Shading 1 Accent 4" w:uiPriority="63"/>
+    <w:lsdException w:name="Medium Shading 2 Accent 4" w:uiPriority="64"/>
+    <w:lsdException w:name="Medium List 1 Accent 4" w:uiPriority="65"/>
+    <w:lsdException w:name="Medium List 2 Accent 4" w:uiPriority="66"/>
+    <w:lsdException w:name="Medium Grid 1 Accent 4" w:uiPriority="67"/>
+    <w:lsdException w:name="Medium Grid 2 Accent 4" w:uiPriority="68"/>
+    <w:lsdException w:name="Medium Grid 3 Accent 4" w:uiPriority="69"/>
+    <w:lsdException w:name="Dark List Accent 4" w:uiPriority="70"/>
+    <w:lsdException w:name="Colorful Shading Accent 4" w:uiPriority="71"/>
+    <w:lsdException w:name="Colorful List Accent 4" w:uiPriority="72"/>
+    <w:lsdException w:name="Colorful Grid Accent 4" w:uiPriority="73"/>
+    <w:lsdException w:name="Light Shading Accent 5" w:uiPriority="60"/>
+    <w:lsdException w:name="Light List Accent 5" w:uiPriority="61"/>
+    <w:lsdException w:name="Light Grid Accent 5" w:uiPriority="62"/>
+    <w:lsdException w:name="Medium Shading 1 Accent 5" w:uiPriority="63"/>
+    <w:lsdException w:name="Medium Shading 2 Accent 5" w:uiPriority="64"/>
+    <w:lsdException w:name="Medium List 1 Accent 5" w:uiPriority="65"/>
+    <w:lsdException w:name="Medium List 2 Accent 5" w:uiPriority="66"/>
+    <w:lsdException w:name="Medium Grid 1 Accent 5" w:uiPriority="67"/>
+    <w:lsdException w:name="Medium Grid 2 Accent 5" w:uiPriority="68"/>
+    <w:lsdException w:name="Medium Grid 3 Accent 5" w:uiPriority="69"/>
+    <w:lsdException w:name="Dark List Accent 5" w:uiPriority="70"/>
+    <w:lsdException w:name="Colorful Shading Accent 5" w:uiPriority="71"/>
+    <w:lsdException w:name="Colorful List Accent 5" w:uiPriority="72"/>
+    <w:lsdException w:name="Colorful Grid Accent 5" w:uiPriority="73"/>
+    <w:lsdException w:name="Light Shading Accent 6" w:uiPriority="60"/>
+    <w:lsdException w:name="Light List Accent 6" w:uiPriority="61"/>
+    <w:lsdException w:name="Light Grid Accent 6" w:uiPriority="62"/>
+    <w:lsdException w:name="Medium Shading 1 Accent 6" w:uiPriority="63"/>
+    <w:lsdException w:name="Medium Shading 2 Accent 6" w:uiPriority="64"/>
+    <w:lsdException w:name="Medium List 1 Accent 6" w:uiPriority="65"/>
+    <w:lsdException w:name="Medium List 2 Accent 6" w:uiPriority="66"/>
+    <w:lsdException w:name="Medium Grid 1 Accent 6" w:uiPriority="67"/>
+    <w:lsdException w:name="Medium Grid 2 Accent 6" w:uiPriority="68"/>
+    <w:lsdException w:name="Medium Grid 3 Accent 6" w:uiPriority="69"/>
+    <w:lsdException w:name="Dark List Accent 6" w:uiPriority="70"/>
+    <w:lsdException w:name="Colorful Shading Accent 6" w:uiPriority="71"/>
+    <w:lsdException w:name="Colorful List Accent 6" w:uiPriority="72"/>
+    <w:lsdException w:name="Colorful Grid Accent 6" w:uiPriority="73"/>
+    <w:lsdException w:name="Subtle Emphasis" w:uiPriority="19" w:qFormat="1"/>
+    <w:lsdException w:name="Intense Emphasis" w:uiPriority="21" w:qFormat="1"/>
+    <w:lsdException w:name="Subtle Reference" w:uiPriority="31" w:qFormat="1"/>
+    <w:lsdException w:name="Intense Reference" w:uiPriority="32" w:qFormat="1"/>
+    <w:lsdException w:name="Book Title" w:uiPriority="33" w:qFormat="1"/>
+    <w:lsdException w:name="Bibliography" w:semiHidden="1" w:uiPriority="37" w:unhideWhenUsed="1"/>
+    <w:lsdException w:name="TOC Heading" w:semiHidden="1" w:uiPriority="39" w:unhideWhenUsed="1" w:qFormat="1"/>
+    <w:lsdException w:name="Plain Table 1" w:uiPriority="41"/>
+    <w:lsdException w:name="Plain Table 2" w:uiPriority="42"/>
+    <w:lsdException w:name="Plain Table 3" w:uiPriority="43"/>
+    <w:lsdException w:name="Plain Table 4" w:uiPriority="44"/>
+    <w:lsdException w:name="Plain Table 5" w:uiPriority="45"/>
+    <w:lsdException w:name="Grid Table Light" w:uiPriority="40"/>
+    <w:lsdException w:name="Grid Table 1 Light" w:uiPriority="46"/>
+    <w:lsdException w:name="Grid Table 2" w:uiPriority="47"/>
+    <w:lsdException w:name="Grid Table 3" w:uiPriority="48"/>
+    <w:lsdException w:name="Grid Table 4" w:uiPriority="49"/>
+    <w:lsdException w:name="Grid Table 5 Dark" w:uiPriority="50"/>
+    <w:lsdException w:name="Grid Table 6 Colorful" w:uiPriority="51"/>
+    <w:lsdException w:name="Grid Table 7 Colorful" w:uiPriority="52"/>
+    <w:lsdException w:name="Grid Table 1 Light Accent 1" w:uiPriority="46"/>
+    <w:lsdException w:name="Grid Table 2 Accent 1" w:uiPriority="47"/>
+    <w:lsdException w:name="Grid Table 3 Accent 1" w:uiPriority="48"/>
+    <w:lsdException w:name="Grid Table 4 Accent 1" w:uiPriority="49"/>
+    <w:lsdException w:name="Grid Table 5 Dark Accent 1" w:uiPriority="50"/>
+    <w:lsdException w:name="Grid Table 6 Colorful Accent 1" w:uiPriority="51"/>
+    <w:lsdException w:name="Grid Table 7 Colorful Accent 1" w:uiPriority="52"/>
+    <w:lsdException w:name="Grid Table 1 Light Accent 2" w:uiPriority="46"/>
+    <w:lsdException w:name="Grid Table 2 Accent 2" w:uiPriority="47"/>
+    <w:lsdException w:name="Grid Table 3 Accent 2" w:uiPriority="48"/>
+    <w:lsdException w:name="Grid Table 4 Accent 2" w:uiPriority="49"/>
+    <w:lsdException w:name="Grid Table 5 Dark Accent 2" w:uiPriority="50"/>
+    <w:lsdException w:name="Grid Table 6 Colorful Accent 2" w:uiPriority="51"/>
+    <w:lsdException w:name="Grid Table 7 Colorful Accent 2" w:uiPriority="52"/>
+    <w:lsdException w:name="Grid Table 1 Light Accent 3" w:uiPriority="46"/>
+    <w:lsdException w:name="Grid Table 2 Accent 3" w:uiPriority="47"/>
+    <w:lsdException w:name="Grid Table 3 Accent 3" w:uiPriority="48"/>
+    <w:lsdException w:name="Grid Table 4 Accent 3" w:uiPriority="49"/>
+    <w:lsdException w:name="Grid Table 5 Dark Accent 3" w:uiPriority="50"/>
+    <w:lsdException w:name="Grid Table 6 Colorful Accent 3" w:uiPriority="51"/>
+    <w:lsdException w:name="Grid Table 7 Colorful Accent 3" w:uiPriority="52"/>
+    <w:lsdException w:name="Grid Table 1 Light Accent 4" w:uiPriority="46"/>
+    <w:lsdException w:name="Grid Table 2 Accent 4" w:uiPriority="47"/>
+    <w:lsdException w:name="Grid Table 3 Accent 4" w:uiPriority="48"/>
+    <w:lsdException w:name="Grid Table 4 Accent 4" w:uiPriority="49"/>
+    <w:lsdException w:name="Grid Table 5 Dark Accent 4" w:uiPriority="50"/>
+    <w:lsdException w:name="Grid Table 6 Colorful Accent 4" w:uiPriority="51"/>
+    <w:lsdException w:name="Grid Table 7 Colorful Accent 4" w:uiPriority="52"/>
+    <w:lsdException w:name="Grid Table 1 Light Accent 5" w:uiPriority="46"/>
+    <w:lsdException w:name="Grid Table 2 Accent 5" w:uiPriority="47"/>
+    <w:lsdException w:name="Grid Table 3 Accent 5" w:uiPriority="48"/>
+    <w:lsdException w:name="Grid Table 4 Accent 5" w:uiPriority="49"/>
+    <w:lsdException w:name="Grid Table 5 Dark Accent 5" w:uiPriority="50"/>
+    <w:lsdException w:name="Grid Table 6 Colorful Accent 5" w:uiPriority="51"/>
+    <w:lsdException w:name="Grid Table 7 Colorful Accent 5" w:uiPriority="52"/>
+    <w:lsdException w:name="Grid Table 1 Light Accent 6" w:uiPriority="46"/>
+    <w:lsdException w:name="Grid Table 2 Accent 6" w:uiPriority="47"/>
+    <w:lsdException w:name="Grid Table 3 Accent 6" w:uiPriority="48"/>
+    <w:lsdException w:name="Grid Table 4 Accent 6" w:uiPriority="49"/>
+    <w:lsdException w:name="Grid Table 5 Dark Accent 6" w:uiPriority="50"/>
+    <w:lsdException w:name="Grid Table 6 Colorful Accent 6" w:uiPriority="51"/>
+    <w:lsdException w:name="Grid Table 7 Colorful Accent 6" w:uiPriority="52"/>
+    <w:lsdException w:name="List Table 1 Light" w:uiPriority="46"/>
+    <w:lsdException w:name="List Table 2" w:uiPriority="47"/>
+    <w:lsdException w:name="List Table 3" w:uiPriority="48"/>
+    <w:lsdException w:name="List Table 4" w:uiPriority="49"/>
+    <w:lsdException w:name="List Table 5 Dark" w:uiPriority="50"/>
+    <w:lsdException w:name="List Table 6 Colorful" w:uiPriority="51"/>
+    <w:lsdException w:name="List Table 7 Colorful" w:uiPriority="52"/>
+    <w:lsdException w:name="List Table 1 Light Accent 1" w:uiPriority="46"/>
+    <w:lsdException w:name="List Table 2 Accent 1" w:uiPriority="47"/>
+    <w:lsdException w:name="List Table 3 Accent 1" w:uiPriority="48"/>
+    <w:lsdException w:name="List Table 4 Accent 1" w:uiPriority="49"/>
+    <w:lsdException w:name="List Table 5 Dark Accent 1" w:uiPriority="50"/>
+    <w:lsdException w:name="List Table 6 Colorful Accent 1" w:uiPriority="51"/>
+    <w:lsdException w:name="List Table 7 Colorful Accent 1" w:uiPriority="52"/>
+    <w:lsdException w:name="List Table 1 Light Accent 2" w:uiPriority="46"/>
+    <w:lsdException w:name="List Table 2 Accent 2" w:uiPriority="47"/>
+    <w:lsdException w:name="List Table 3 Accent 2" w:uiPriority="48"/>
+    <w:lsdException w:name="List Table 4 Accent 2" w:uiPriority="49"/>
+    <w:lsdException w:name="List Table 5 Dark Accent 2" w:uiPriority="50"/>
+    <w:lsdException w:name="List Table 6 Colorful Accent 2" w:uiPriority="51"/>
+    <w:lsdException w:name="List Table 7 Colorful Accent 2" w:uiPriority="52"/>
+    <w:lsdException w:name="List Table 1 Light Accent 3" w:uiPriority="46"/>
+    <w:lsdException w:name="List Table 2 Accent 3" w:uiPriority="47"/>
+    <w:lsdException w:name="List Table 3 Accent 3" w:uiPriority="48"/>
+    <w:lsdException w:name="List Table 4 Accent 3" w:uiPriority="49"/>
+    <w:lsdException w:name="List Table 5 Dark Accent 3" w:uiPriority="50"/>
+    <w:lsdException w:name="List Table 6 Colorful Accent 3" w:uiPriority="51"/>
+    <w:lsdException w:name="List Table 7 Colorful Accent 3" w:uiPriority="52"/>
+    <w:lsdException w:name="List Table 1 Light Accent 4" w:uiPriority="46"/>
+    <w:lsdException w:name="List Table 2 Accent 4" w:uiPriority="47"/>
+    <w:lsdException w:name="List Table 3 Accent 4" w:uiPriority="48"/>
+    <w:lsdException w:name="List Table 4 Accent 4" w:uiPriority="49"/>
+    <w:lsdException w:name="List Table 5 Dark Accent 4" w:uiPriority="50"/>
+    <w:lsdException w:name="List Table 6 Colorful Accent 4" w:uiPriority="51"/>
+    <w:lsdException w:name="List Table 7 Colorful Accent 4" w:uiPriority="52"/>
+    <w:lsdException w:name="List Table 1 Light Accent 5" w:uiPriority="46"/>
+    <w:lsdException w:name="List Table 2 Accent 5" w:uiPriority="47"/>
+    <w:lsdException w:name="List Table 3 Accent 5" w:uiPriority="48"/>
+    <w:lsdException w:name="List Table 4 Accent 5" w:uiPriority="49"/>
+    <w:lsdException w:name="List Table 5 Dark Accent 5" w:uiPriority="50"/>
+    <w:lsdException w:name="List Table 6 Colorful Accent 5" w:uiPriority="51"/>
+    <w:lsdException w:name="List Table 7 Colorful Accent 5" w:uiPriority="52"/>
+    <w:lsdException w:name="List Table 1 Light Accent 6" w:uiPriority="46"/>
+    <w:lsdException w:name="List Table 2 Accent 6" w:uiPriority="47"/>
+    <w:lsdException w:name="List Table 3 Accent 6" w:uiPriority="48"/>
+    <w:lsdException w:name="List Table 4 Accent 6" w:uiPriority="49"/>
+    <w:lsdException w:name="List Table 5 Dark Accent 6" w:uiPriority="50"/>
+    <w:lsdException w:name="List Table 6 Colorful Accent 6" w:uiPriority="51"/>
+    <w:lsdException w:name="List Table 7 Colorful Accent 6" w:uiPriority="52"/>
+  </w:latentStyles>
+  <w:style w:type="paragraph" w:default="1" w:styleId="Normal">
+    <w:name w:val="Normal"/>
+    <w:qFormat/>
+    <w:rsid w:val="009A1347"/>
+    <w:pPr>
+      <w:jc w:val="both"/>
+    </w:pPr>
+  </w:style>
+  <w:style w:type="paragraph" w:styleId="Cabealho1">
+    <w:name w:val="heading 1"/>
+    <w:basedOn w:val="Normal"/>
+    <w:next w:val="Normal"/>
+    <w:link w:val="Cabealho1Carter"/>
+    <w:uiPriority w:val="9"/>
+    <w:qFormat/>
+    <w:rsid w:val="00D21474"/>
+    <w:pPr>
+      <w:keepNext/>
+      <w:keepLines/>
+      <w:spacing w:before="240" w:after="0"/>
+      <w:outlineLvl w:val="0"/>
+    </w:pPr>
+    <w:rPr>
+      <w:rFonts w:asciiTheme="majorHAnsi" w:eastAsiaTheme="majorEastAsia" w:hAnsiTheme="majorHAnsi" w:cstheme="majorBidi"/>
+      <w:b/>
+      <w:color w:val="2E74B5" w:themeColor="accent1" w:themeShade="BF"/>
+      <w:sz w:val="72"/>
+      <w:szCs w:val="32"/>
+    </w:rPr>
+  </w:style>
+  <w:style w:type="paragraph" w:styleId="Cabealho2">
+    <w:name w:val="heading 2"/>
+    <w:basedOn w:val="Normal"/>
+    <w:next w:val="Normal"/>
+    <w:link w:val="Cabealho2Carter"/>
+    <w:uiPriority w:val="9"/>
+    <w:unhideWhenUsed/>
+    <w:qFormat/>
+    <w:rsid w:val="009A1347"/>
+    <w:pPr>
+      <w:keepNext/>
+      <w:keepLines/>
+      <w:spacing w:before="40" w:after="0"/>
+      <w:ind w:firstLine="706"/>
+      <w:outlineLvl w:val="1"/>
+    </w:pPr>
+    <w:rPr>
+      <w:rFonts w:asciiTheme="majorHAnsi" w:eastAsiaTheme="majorEastAsia" w:hAnsiTheme="majorHAnsi" w:cstheme="majorBidi"/>
+      <w:color w:val="2E74B5" w:themeColor="accent1" w:themeShade="BF"/>
+      <w:sz w:val="26"/>
+      <w:szCs w:val="26"/>
+    </w:rPr>
+  </w:style>
+  <w:style w:type="character" w:default="1" w:styleId="Tipodeletrapredefinidodopargrafo">
+    <w:name w:val="Default Paragraph Font"/>
+    <w:uiPriority w:val="1"/>
+    <w:semiHidden/>
+    <w:unhideWhenUsed/>
+  </w:style>
+  <w:style w:type="table" w:default="1" w:styleId="Tabelanormal">
+    <w:name w:val="Normal Table"/>
+    <w:uiPriority w:val="99"/>
+    <w:semiHidden/>
+    <w:unhideWhenUsed/>
+    <w:tblPr>
+      <w:tblInd w:w="0" w:type="dxa"/>
+      <w:tblCellMar>
+        <w:top w:w="0" w:type="dxa"/>
+        <w:left w:w="108" w:type="dxa"/>
+        <w:bottom w:w="0" w:type="dxa"/>
+        <w:right w:w="108" w:type="dxa"/>
+      </w:tblCellMar>
+    </w:tblPr>
+  </w:style>
+  <w:style w:type="numbering" w:default="1" w:styleId="Semlista">
+    <w:name w:val="No List"/>
+    <w:uiPriority w:val="99"/>
+    <w:semiHidden/>
+    <w:unhideWhenUsed/>
+  </w:style>
+  <w:style w:type="paragraph" w:styleId="Ttulo">
+    <w:name w:val="Title"/>
+    <w:basedOn w:val="Normal"/>
+    <w:next w:val="Normal"/>
+    <w:link w:val="TtuloCarter"/>
+    <w:uiPriority w:val="10"/>
+    <w:qFormat/>
+    <w:rsid w:val="00D21474"/>
+    <w:pPr>
+      <w:spacing w:after="0" w:line="240" w:lineRule="auto"/>
+      <w:contextualSpacing/>
+    </w:pPr>
+    <w:rPr>
+      <w:rFonts w:asciiTheme="majorHAnsi" w:eastAsiaTheme="majorEastAsia" w:hAnsiTheme="majorHAnsi" w:cstheme="majorBidi"/>
+      <w:spacing w:val="-10"/>
+      <w:kern w:val="28"/>
+      <w:sz w:val="56"/>
+      <w:szCs w:val="56"/>
+    </w:rPr>
+  </w:style>
+  <w:style w:type="character" w:customStyle="1" w:styleId="TtuloCarter">
+    <w:name w:val="Título Caráter"/>
+    <w:basedOn w:val="Tipodeletrapredefinidodopargrafo"/>
+    <w:link w:val="Ttulo"/>
+    <w:uiPriority w:val="10"/>
+    <w:rsid w:val="00D21474"/>
+    <w:rPr>
+      <w:rFonts w:asciiTheme="majorHAnsi" w:eastAsiaTheme="majorEastAsia" w:hAnsiTheme="majorHAnsi" w:cstheme="majorBidi"/>
+      <w:spacing w:val="-10"/>
+      <w:kern w:val="28"/>
+      <w:sz w:val="56"/>
+      <w:szCs w:val="56"/>
+    </w:rPr>
+  </w:style>
+  <w:style w:type="paragraph" w:styleId="Subttulo">
+    <w:name w:val="Subtitle"/>
+    <w:basedOn w:val="Normal"/>
+    <w:next w:val="Normal"/>
+    <w:link w:val="SubttuloCarter"/>
+    <w:uiPriority w:val="11"/>
+    <w:qFormat/>
+    <w:rsid w:val="00D21474"/>
+    <w:pPr>
+      <w:numPr>
+        <w:ilvl w:val="1"/>
+      </w:numPr>
+    </w:pPr>
+    <w:rPr>
+      <w:rFonts w:eastAsiaTheme="minorEastAsia"/>
+      <w:color w:val="5A5A5A" w:themeColor="text1" w:themeTint="A5"/>
+      <w:spacing w:val="15"/>
+    </w:rPr>
+  </w:style>
+  <w:style w:type="character" w:customStyle="1" w:styleId="SubttuloCarter">
+    <w:name w:val="Subtítulo Caráter"/>
+    <w:basedOn w:val="Tipodeletrapredefinidodopargrafo"/>
+    <w:link w:val="Subttulo"/>
+    <w:uiPriority w:val="11"/>
+    <w:rsid w:val="00D21474"/>
+    <w:rPr>
+      <w:rFonts w:eastAsiaTheme="minorEastAsia"/>
+      <w:color w:val="5A5A5A" w:themeColor="text1" w:themeTint="A5"/>
+      <w:spacing w:val="15"/>
+    </w:rPr>
+  </w:style>
+  <w:style w:type="paragraph" w:styleId="Cabealho">
+    <w:name w:val="header"/>
+    <w:basedOn w:val="Normal"/>
+    <w:link w:val="CabealhoCarter"/>
+    <w:uiPriority w:val="99"/>
+    <w:unhideWhenUsed/>
+    <w:rsid w:val="00D21474"/>
+    <w:pPr>
+      <w:tabs>
+        <w:tab w:val="center" w:pos="4252"/>
+        <w:tab w:val="right" w:pos="8504"/>
+      </w:tabs>
+      <w:spacing w:after="0" w:line="240" w:lineRule="auto"/>
+    </w:pPr>
+  </w:style>
+  <w:style w:type="character" w:customStyle="1" w:styleId="CabealhoCarter">
+    <w:name w:val="Cabeçalho Caráter"/>
+    <w:basedOn w:val="Tipodeletrapredefinidodopargrafo"/>
+    <w:link w:val="Cabealho"/>
+    <w:uiPriority w:val="99"/>
+    <w:rsid w:val="00D21474"/>
+  </w:style>
+  <w:style w:type="paragraph" w:styleId="Rodap">
+    <w:name w:val="footer"/>
+    <w:basedOn w:val="Normal"/>
+    <w:link w:val="RodapCarter"/>
+    <w:uiPriority w:val="99"/>
+    <w:unhideWhenUsed/>
+    <w:rsid w:val="00D21474"/>
+    <w:pPr>
+      <w:tabs>
+        <w:tab w:val="center" w:pos="4252"/>
+        <w:tab w:val="right" w:pos="8504"/>
+      </w:tabs>
+      <w:spacing w:after="0" w:line="240" w:lineRule="auto"/>
+    </w:pPr>
+  </w:style>
+  <w:style w:type="character" w:customStyle="1" w:styleId="RodapCarter">
+    <w:name w:val="Rodapé Caráter"/>
+    <w:basedOn w:val="Tipodeletrapredefinidodopargrafo"/>
+    <w:link w:val="Rodap"/>
+    <w:uiPriority w:val="99"/>
+    <w:rsid w:val="00D21474"/>
+  </w:style>
+  <w:style w:type="character" w:customStyle="1" w:styleId="Cabealho1Carter">
+    <w:name w:val="Cabeçalho 1 Caráter"/>
+    <w:basedOn w:val="Tipodeletrapredefinidodopargrafo"/>
+    <w:link w:val="Cabealho1"/>
+    <w:uiPriority w:val="9"/>
+    <w:rsid w:val="00D21474"/>
+    <w:rPr>
+      <w:rFonts w:asciiTheme="majorHAnsi" w:eastAsiaTheme="majorEastAsia" w:hAnsiTheme="majorHAnsi" w:cstheme="majorBidi"/>
+      <w:b/>
+      <w:color w:val="2E74B5" w:themeColor="accent1" w:themeShade="BF"/>
+      <w:sz w:val="72"/>
+      <w:szCs w:val="32"/>
+    </w:rPr>
+  </w:style>
+  <w:style w:type="paragraph" w:styleId="PargrafodaLista">
+    <w:name w:val="List Paragraph"/>
+    <w:basedOn w:val="Normal"/>
+    <w:uiPriority w:val="34"/>
+    <w:qFormat/>
+    <w:rsid w:val="00D21474"/>
+    <w:pPr>
+      <w:ind w:left="720"/>
+      <w:contextualSpacing/>
+    </w:pPr>
+  </w:style>
+  <w:style w:type="character" w:customStyle="1" w:styleId="Cabealho2Carter">
+    <w:name w:val="Cabeçalho 2 Caráter"/>
+    <w:basedOn w:val="Tipodeletrapredefinidodopargrafo"/>
+    <w:link w:val="Cabealho2"/>
+    <w:uiPriority w:val="9"/>
+    <w:rsid w:val="009A1347"/>
+    <w:rPr>
+      <w:rFonts w:asciiTheme="majorHAnsi" w:eastAsiaTheme="majorEastAsia" w:hAnsiTheme="majorHAnsi" w:cstheme="majorBidi"/>
+      <w:color w:val="2E74B5" w:themeColor="accent1" w:themeShade="BF"/>
+      <w:sz w:val="26"/>
+      <w:szCs w:val="26"/>
+    </w:rPr>
+  </w:style>
+  <w:style w:type="paragraph" w:styleId="Legenda">
+    <w:name w:val="caption"/>
+    <w:basedOn w:val="Normal"/>
+    <w:next w:val="Normal"/>
+    <w:uiPriority w:val="35"/>
+    <w:unhideWhenUsed/>
+    <w:qFormat/>
+    <w:rsid w:val="009E6764"/>
+    <w:pPr>
+      <w:spacing w:after="200" w:line="240" w:lineRule="auto"/>
+    </w:pPr>
+    <w:rPr>
+      <w:i/>
+      <w:iCs/>
+      <w:color w:val="44546A" w:themeColor="text2"/>
+      <w:sz w:val="18"/>
+      <w:szCs w:val="18"/>
+    </w:rPr>
+  </w:style>
+  <w:style w:type="table" w:styleId="Tabelacomgrelha">
+    <w:name w:val="Table Grid"/>
+    <w:basedOn w:val="Tabelanormal"/>
+    <w:uiPriority w:val="39"/>
+    <w:rsid w:val="000A330E"/>
+    <w:pPr>
+      <w:spacing w:after="0" w:line="240" w:lineRule="auto"/>
+    </w:pPr>
+    <w:tblPr>
+      <w:tblInd w:w="0" w:type="dxa"/>
+      <w:tblBorders>
+        <w:top w:val="single" w:sz="4" w:space="0" w:color="auto"/>
+        <w:left w:val="single" w:sz="4" w:space="0" w:color="auto"/>
+        <w:bottom w:val="single" w:sz="4" w:space="0" w:color="auto"/>
+        <w:right w:val="single" w:sz="4" w:space="0" w:color="auto"/>
+        <w:insideH w:val="single" w:sz="4" w:space="0" w:color="auto"/>
+        <w:insideV w:val="single" w:sz="4" w:space="0" w:color="auto"/>
+      </w:tblBorders>
+      <w:tblCellMar>
+        <w:top w:w="0" w:type="dxa"/>
+        <w:left w:w="108" w:type="dxa"/>
+        <w:bottom w:w="0" w:type="dxa"/>
+        <w:right w:w="108" w:type="dxa"/>
+      </w:tblCellMar>
+    </w:tblPr>
+  </w:style>
+  <w:style w:type="character" w:styleId="Hiperligao">
+    <w:name w:val="Hyperlink"/>
+    <w:basedOn w:val="Tipodeletrapredefinidodopargrafo"/>
+    <w:uiPriority w:val="99"/>
+    <w:unhideWhenUsed/>
+    <w:rsid w:val="009F1E00"/>
+    <w:rPr>
+      <w:color w:val="0563C1" w:themeColor="hyperlink"/>
+      <w:u w:val="single"/>
+    </w:rPr>
+  </w:style>
+  <w:style w:type="paragraph" w:styleId="Cabealhodondice">
+    <w:name w:val="TOC Heading"/>
+    <w:basedOn w:val="Cabealho1"/>
+    <w:next w:val="Normal"/>
+    <w:uiPriority w:val="39"/>
+    <w:unhideWhenUsed/>
+    <w:qFormat/>
+    <w:rsid w:val="009A1347"/>
+    <w:pPr>
+      <w:outlineLvl w:val="9"/>
+    </w:pPr>
+    <w:rPr>
+      <w:b w:val="0"/>
+      <w:sz w:val="32"/>
+      <w:lang w:eastAsia="pt-PT"/>
+    </w:rPr>
+  </w:style>
+  <w:style w:type="paragraph" w:styleId="ndice1">
+    <w:name w:val="toc 1"/>
+    <w:basedOn w:val="Normal"/>
+    <w:next w:val="Normal"/>
+    <w:autoRedefine/>
+    <w:uiPriority w:val="39"/>
+    <w:unhideWhenUsed/>
+    <w:rsid w:val="009A1347"/>
+    <w:pPr>
+      <w:spacing w:after="100"/>
+    </w:pPr>
+  </w:style>
+  <w:style w:type="paragraph" w:styleId="ndice2">
+    <w:name w:val="toc 2"/>
+    <w:basedOn w:val="Normal"/>
+    <w:next w:val="Normal"/>
+    <w:autoRedefine/>
+    <w:uiPriority w:val="39"/>
+    <w:unhideWhenUsed/>
+    <w:rsid w:val="009A1347"/>
+    <w:pPr>
+      <w:spacing w:after="100"/>
+      <w:ind w:left="220"/>
+    </w:pPr>
+  </w:style>
+  <w:style w:type="paragraph" w:styleId="ndice3">
+    <w:name w:val="toc 3"/>
+    <w:basedOn w:val="Normal"/>
+    <w:next w:val="Normal"/>
+    <w:autoRedefine/>
+    <w:uiPriority w:val="39"/>
+    <w:unhideWhenUsed/>
+    <w:rsid w:val="009A1347"/>
+    <w:pPr>
+      <w:spacing w:after="100"/>
+      <w:ind w:left="440"/>
+    </w:pPr>
+    <w:rPr>
+      <w:rFonts w:eastAsiaTheme="minorEastAsia" w:cs="Times New Roman"/>
+      <w:lang w:eastAsia="pt-PT"/>
+    </w:rPr>
+  </w:style>
+</w:styles>
+</file>
+
+<file path=word/glossary/document.xml><?xml version="1.0" encoding="utf-8"?>
+<w:glossaryDocument xmlns:wpc="http://schemas.microsoft.com/office/word/2010/wordprocessingCanvas" xmlns:mc="http://schemas.openxmlformats.org/markup-compatibility/2006" xmlns:o="urn:schemas-microsoft-com:office:office" xmlns:r="http://schemas.openxmlformats.org/officeDocument/2006/relationships" xmlns:m="http://schemas.openxmlformats.org/officeDocument/2006/math" xmlns:v="urn:schemas-microsoft-com:vml" xmlns:wp14="http://schemas.microsoft.com/office/word/2010/wordprocessingDrawing" xmlns:wp="http://schemas.openxmlformats.org/drawingml/2006/wordprocessingDrawing" xmlns:w10="urn:schemas-microsoft-com:office:word" xmlns:w="http://schemas.openxmlformats.org/wordprocessingml/2006/main" xmlns:w14="http://schemas.microsoft.com/office/word/2010/wordml" xmlns:w15="http://schemas.microsoft.com/office/word/2012/wordml" xmlns:wpg="http://schemas.microsoft.com/office/word/2010/wordprocessingGroup" xmlns:wpi="http://schemas.microsoft.com/office/word/2010/wordprocessingInk" xmlns:wne="http://schemas.microsoft.com/office/word/2006/wordml" xmlns:wps="http://schemas.microsoft.com/office/word/2010/wordprocessingShape" mc:Ignorable="w14 w15 wp14"/>
+</file>
+
+<file path=word/glossary/fontTable.xml><?xml version="1.0" encoding="utf-8"?>
+<w:fonts xmlns:mc="http://schemas.openxmlformats.org/markup-compatibility/2006" xmlns:r="http://schemas.openxmlformats.org/officeDocument/2006/relationships" xmlns:w="http://schemas.openxmlformats.org/wordprocessingml/2006/main" xmlns:w14="http://schemas.microsoft.com/office/word/2010/wordml" xmlns:w15="http://schemas.microsoft.com/office/word/2012/wordml" mc:Ignorable="w14 w15">
+  <w:font w:name="Wingdings">
+    <w:panose1 w:val="05000000000000000000"/>
+    <w:charset w:val="02"/>
+    <w:family w:val="auto"/>
+    <w:pitch w:val="variable"/>
+    <w:sig w:usb0="00000000" w:usb1="10000000" w:usb2="00000000" w:usb3="00000000" w:csb0="80000000" w:csb1="00000000"/>
+  </w:font>
+  <w:font w:name="Calibri">
+    <w:panose1 w:val="020F0502020204030204"/>
+    <w:charset w:val="00"/>
+    <w:family w:val="swiss"/>
+    <w:pitch w:val="variable"/>
+    <w:sig w:usb0="E00002FF" w:usb1="4000ACFF" w:usb2="00000001" w:usb3="00000000" w:csb0="0000019F" w:csb1="00000000"/>
+  </w:font>
+  <w:font w:name="Times New Roman">
+    <w:panose1 w:val="02020603050405020304"/>
+    <w:charset w:val="00"/>
+    <w:family w:val="roman"/>
+    <w:pitch w:val="variable"/>
+    <w:sig w:usb0="E0002EFF" w:usb1="C0007843" w:usb2="00000009" w:usb3="00000000" w:csb0="000001FF" w:csb1="00000000"/>
+  </w:font>
+  <w:font w:name="Courier New">
+    <w:panose1 w:val="02070309020205020404"/>
+    <w:charset w:val="00"/>
+    <w:family w:val="modern"/>
+    <w:pitch w:val="fixed"/>
+    <w:sig w:usb0="E0002AFF" w:usb1="C0007843" w:usb2="00000009" w:usb3="00000000" w:csb0="000001FF" w:csb1="00000000"/>
+  </w:font>
+  <w:font w:name="Symbol">
+    <w:panose1 w:val="05050102010706020507"/>
+    <w:charset w:val="02"/>
+    <w:family w:val="roman"/>
+    <w:pitch w:val="variable"/>
+    <w:sig w:usb0="00000000" w:usb1="10000000" w:usb2="00000000" w:usb3="00000000" w:csb0="80000000" w:csb1="00000000"/>
+  </w:font>
+  <w:font w:name="Calibri Light">
+    <w:panose1 w:val="020F0302020204030204"/>
+    <w:charset w:val="00"/>
+    <w:family w:val="swiss"/>
+    <w:pitch w:val="variable"/>
+    <w:sig w:usb0="A00002EF" w:usb1="4000207B" w:usb2="00000000" w:usb3="00000000" w:csb0="0000019F" w:csb1="00000000"/>
+  </w:font>
+</w:fonts>
+</file>
+
+<file path=word/glossary/settings.xml><?xml version="1.0" encoding="utf-8"?>
+<w:settings xmlns:mc="http://schemas.openxmlformats.org/markup-compatibility/2006" xmlns:o="urn:schemas-microsoft-com:office:office" xmlns:r="http://schemas.openxmlformats.org/officeDocument/2006/relationships" xmlns:m="http://schemas.openxmlformats.org/officeDocument/2006/math" xmlns:v="urn:schemas-microsoft-com:vml" xmlns:w10="urn:schemas-microsoft-com:office:word" xmlns:w="http://schemas.openxmlformats.org/wordprocessingml/2006/main" xmlns:w14="http://schemas.microsoft.com/office/word/2010/wordml" xmlns:w15="http://schemas.microsoft.com/office/word/2012/wordml" xmlns:sl="http://schemas.openxmlformats.org/schemaLibrary/2006/main" mc:Ignorable="w14 w15">
+  <w:view w:val="normal"/>
+  <w:defaultTabStop w:val="708"/>
+  <w:hyphenationZone w:val="425"/>
+  <w:characterSpacingControl w:val="doNotCompress"/>
+  <w:compat>
+    <w:useFELayout/>
+    <w:compatSetting w:name="compatibilityMode" w:uri="http://schemas.microsoft.com/office/word" w:val="15"/>
+    <w:compatSetting w:name="overrideTableStyleFontSizeAndJustification" w:uri="http://schemas.microsoft.com/office/word" w:val="1"/>
+    <w:compatSetting w:name="enableOpenTypeFeatures" w:uri="http://schemas.microsoft.com/office/word" w:val="1"/>
+    <w:compatSetting w:name="doNotFlipMirrorIndents" w:uri="http://schemas.microsoft.com/office/word" w:val="1"/>
+    <w:compatSetting w:name="differentiateMultirowTableHeaders" w:uri="http://schemas.microsoft.com/office/word" w:val="1"/>
+  </w:compat>
+  <w:rsids>
+    <w:rsidRoot w:val="004612F6"/>
+    <w:rsid w:val="004571BC"/>
+    <w:rsid w:val="004612F6"/>
+  </w:rsids>
+  <m:mathPr>
+    <m:mathFont m:val="Cambria Math"/>
+    <m:brkBin m:val="before"/>
+    <m:brkBinSub m:val="--"/>
+    <m:smallFrac m:val="0"/>
+    <m:dispDef/>
+    <m:lMargin m:val="0"/>
+    <m:rMargin m:val="0"/>
+    <m:defJc m:val="centerGroup"/>
+    <m:wrapIndent m:val="1440"/>
+    <m:intLim m:val="subSup"/>
+    <m:naryLim m:val="undOvr"/>
+  </m:mathPr>
+  <w:themeFontLang w:val="pt-PT"/>
+  <w:clrSchemeMapping w:bg1="light1" w:t1="dark1" w:bg2="light2" w:t2="dark2" w:accent1="accent1" w:accent2="accent2" w:accent3="accent3" w:accent4="accent4" w:accent5="accent5" w:accent6="accent6" w:hyperlink="hyperlink" w:followedHyperlink="followedHyperlink"/>
+  <w:decimalSymbol w:val="."/>
+  <w:listSeparator w:val=","/>
+  <w15:chartTrackingRefBased/>
+</w:settings>
+</file>
+
+<file path=word/glossary/styles.xml><?xml version="1.0" encoding="utf-8"?>
+<w:styles xmlns:mc="http://schemas.openxmlformats.org/markup-compatibility/2006" xmlns:r="http://schemas.openxmlformats.org/officeDocument/2006/relationships" xmlns:w="http://schemas.openxmlformats.org/wordprocessingml/2006/main" xmlns:w14="http://schemas.microsoft.com/office/word/2010/wordml" xmlns:w15="http://schemas.microsoft.com/office/word/2012/wordml" mc:Ignorable="w14 w15">
+  <w:docDefaults>
+    <w:rPrDefault>
+      <w:rPr>
+        <w:rFonts w:asciiTheme="minorHAnsi" w:eastAsiaTheme="minorEastAsia" w:hAnsiTheme="minorHAnsi" w:cstheme="minorBidi"/>
+        <w:sz w:val="22"/>
+        <w:szCs w:val="22"/>
+        <w:lang w:val="pt-PT" w:eastAsia="pt-PT" w:bidi="ar-SA"/>
       </w:rPr>
     </w:rPrDefault>
     <w:pPrDefault>
@@ -3059,56 +4933,13 @@
     <w:name w:val="Normal"/>
     <w:qFormat/>
   </w:style>
-  <w:style w:type="paragraph" w:styleId="Heading1">
-    <w:name w:val="heading 1"/>
-    <w:basedOn w:val="Normal"/>
-    <w:next w:val="Normal"/>
-    <w:link w:val="Heading1Char"/>
-    <w:uiPriority w:val="9"/>
-    <w:qFormat/>
-    <w:rsid w:val="00D21474"/>
-    <w:pPr>
-      <w:keepNext/>
-      <w:keepLines/>
-      <w:spacing w:before="240" w:after="0"/>
-      <w:outlineLvl w:val="0"/>
-    </w:pPr>
-    <w:rPr>
-      <w:rFonts w:asciiTheme="majorHAnsi" w:eastAsiaTheme="majorEastAsia" w:hAnsiTheme="majorHAnsi" w:cstheme="majorBidi"/>
-      <w:b/>
-      <w:color w:val="2E74B5" w:themeColor="accent1" w:themeShade="BF"/>
-      <w:sz w:val="72"/>
-      <w:szCs w:val="32"/>
-    </w:rPr>
-  </w:style>
-  <w:style w:type="paragraph" w:styleId="Heading2">
-    <w:name w:val="heading 2"/>
-    <w:basedOn w:val="Normal"/>
-    <w:next w:val="Normal"/>
-    <w:link w:val="Heading2Char"/>
-    <w:uiPriority w:val="9"/>
-    <w:unhideWhenUsed/>
-    <w:qFormat/>
-    <w:rsid w:val="009310E9"/>
-    <w:pPr>
-      <w:keepNext/>
-      <w:keepLines/>
-      <w:spacing w:before="40" w:after="0"/>
-      <w:outlineLvl w:val="1"/>
-    </w:pPr>
-    <w:rPr>
-      <w:rFonts w:asciiTheme="majorHAnsi" w:eastAsiaTheme="majorEastAsia" w:hAnsiTheme="majorHAnsi" w:cstheme="majorBidi"/>
-      <w:color w:val="2E74B5" w:themeColor="accent1" w:themeShade="BF"/>
-      <w:sz w:val="26"/>
-      <w:szCs w:val="26"/>
-    </w:rPr>
-  </w:style>
-  <w:style w:type="character" w:default="1" w:styleId="DefaultParagraphFont">
+  <w:style w:type="character" w:default="1" w:styleId="Tipodeletrapredefinidodopargrafo">
     <w:name w:val="Default Paragraph Font"/>
     <w:uiPriority w:val="1"/>
+    <w:semiHidden/>
     <w:unhideWhenUsed/>
   </w:style>
-  <w:style w:type="table" w:default="1" w:styleId="TableNormal">
+  <w:style w:type="table" w:default="1" w:styleId="Tabelanormal">
     <w:name w:val="Normal Table"/>
     <w:uiPriority w:val="99"/>
     <w:semiHidden/>
@@ -3123,209 +4954,32 @@
       </w:tblCellMar>
     </w:tblPr>
   </w:style>
-  <w:style w:type="numbering" w:default="1" w:styleId="NoList">
+  <w:style w:type="numbering" w:default="1" w:styleId="Semlista">
     <w:name w:val="No List"/>
     <w:uiPriority w:val="99"/>
     <w:semiHidden/>
     <w:unhideWhenUsed/>
   </w:style>
-  <w:style w:type="paragraph" w:styleId="Title">
-    <w:name w:val="Title"/>
-    <w:basedOn w:val="Normal"/>
-    <w:next w:val="Normal"/>
-    <w:link w:val="TitleChar"/>
-    <w:uiPriority w:val="10"/>
-    <w:qFormat/>
-    <w:rsid w:val="00D21474"/>
-    <w:pPr>
-      <w:spacing w:after="0" w:line="240" w:lineRule="auto"/>
-      <w:contextualSpacing/>
-    </w:pPr>
-    <w:rPr>
-      <w:rFonts w:asciiTheme="majorHAnsi" w:eastAsiaTheme="majorEastAsia" w:hAnsiTheme="majorHAnsi" w:cstheme="majorBidi"/>
-      <w:spacing w:val="-10"/>
-      <w:kern w:val="28"/>
-      <w:sz w:val="56"/>
-      <w:szCs w:val="56"/>
-    </w:rPr>
+  <w:style w:type="paragraph" w:customStyle="1" w:styleId="05B614CAFE5147F89BB1EA10C3782A38">
+    <w:name w:val="05B614CAFE5147F89BB1EA10C3782A38"/>
+    <w:rsid w:val="004612F6"/>
   </w:style>
-  <w:style w:type="character" w:customStyle="1" w:styleId="TitleChar">
-    <w:name w:val="Title Char"/>
-    <w:basedOn w:val="DefaultParagraphFont"/>
-    <w:link w:val="Title"/>
-    <w:uiPriority w:val="10"/>
-    <w:rsid w:val="00D21474"/>
-    <w:rPr>
-      <w:rFonts w:asciiTheme="majorHAnsi" w:eastAsiaTheme="majorEastAsia" w:hAnsiTheme="majorHAnsi" w:cstheme="majorBidi"/>
-      <w:spacing w:val="-10"/>
-      <w:kern w:val="28"/>
-      <w:sz w:val="56"/>
-      <w:szCs w:val="56"/>
-    </w:rPr>
+  <w:style w:type="paragraph" w:customStyle="1" w:styleId="8D0F5041FC8443018694EEDED2B9C30D">
+    <w:name w:val="8D0F5041FC8443018694EEDED2B9C30D"/>
+    <w:rsid w:val="004612F6"/>
   </w:style>
-  <w:style w:type="paragraph" w:styleId="Subtitle">
-    <w:name w:val="Subtitle"/>
-    <w:basedOn w:val="Normal"/>
-    <w:next w:val="Normal"/>
-    <w:link w:val="SubtitleChar"/>
-    <w:uiPriority w:val="11"/>
-    <w:qFormat/>
-    <w:rsid w:val="00D21474"/>
-    <w:pPr>
-      <w:numPr>
-        <w:ilvl w:val="1"/>
-      </w:numPr>
-    </w:pPr>
-    <w:rPr>
-      <w:rFonts w:eastAsiaTheme="minorEastAsia"/>
-      <w:color w:val="5A5A5A" w:themeColor="text1" w:themeTint="A5"/>
-      <w:spacing w:val="15"/>
-    </w:rPr>
-  </w:style>
-  <w:style w:type="character" w:customStyle="1" w:styleId="SubtitleChar">
-    <w:name w:val="Subtitle Char"/>
-    <w:basedOn w:val="DefaultParagraphFont"/>
-    <w:link w:val="Subtitle"/>
-    <w:uiPriority w:val="11"/>
-    <w:rsid w:val="00D21474"/>
-    <w:rPr>
-      <w:rFonts w:eastAsiaTheme="minorEastAsia"/>
-      <w:color w:val="5A5A5A" w:themeColor="text1" w:themeTint="A5"/>
-      <w:spacing w:val="15"/>
-    </w:rPr>
-  </w:style>
-  <w:style w:type="paragraph" w:styleId="Header">
-    <w:name w:val="header"/>
-    <w:basedOn w:val="Normal"/>
-    <w:link w:val="HeaderChar"/>
-    <w:uiPriority w:val="99"/>
-    <w:unhideWhenUsed/>
-    <w:rsid w:val="00D21474"/>
-    <w:pPr>
-      <w:tabs>
-        <w:tab w:val="center" w:pos="4252"/>
-        <w:tab w:val="right" w:pos="8504"/>
-      </w:tabs>
-      <w:spacing w:after="0" w:line="240" w:lineRule="auto"/>
-    </w:pPr>
-  </w:style>
-  <w:style w:type="character" w:customStyle="1" w:styleId="HeaderChar">
-    <w:name w:val="Header Char"/>
-    <w:basedOn w:val="DefaultParagraphFont"/>
-    <w:link w:val="Header"/>
-    <w:uiPriority w:val="99"/>
-    <w:rsid w:val="00D21474"/>
-  </w:style>
-  <w:style w:type="paragraph" w:styleId="Footer">
-    <w:name w:val="footer"/>
-    <w:basedOn w:val="Normal"/>
-    <w:link w:val="FooterChar"/>
-    <w:uiPriority w:val="99"/>
-    <w:unhideWhenUsed/>
-    <w:rsid w:val="00D21474"/>
-    <w:pPr>
-      <w:tabs>
-        <w:tab w:val="center" w:pos="4252"/>
-        <w:tab w:val="right" w:pos="8504"/>
-      </w:tabs>
-      <w:spacing w:after="0" w:line="240" w:lineRule="auto"/>
-    </w:pPr>
-  </w:style>
-  <w:style w:type="character" w:customStyle="1" w:styleId="FooterChar">
-    <w:name w:val="Footer Char"/>
-    <w:basedOn w:val="DefaultParagraphFont"/>
-    <w:link w:val="Footer"/>
-    <w:uiPriority w:val="99"/>
-    <w:rsid w:val="00D21474"/>
-  </w:style>
-  <w:style w:type="character" w:customStyle="1" w:styleId="Heading1Char">
-    <w:name w:val="Heading 1 Char"/>
-    <w:basedOn w:val="DefaultParagraphFont"/>
-    <w:link w:val="Heading1"/>
-    <w:uiPriority w:val="9"/>
-    <w:rsid w:val="00D21474"/>
-    <w:rPr>
-      <w:rFonts w:asciiTheme="majorHAnsi" w:eastAsiaTheme="majorEastAsia" w:hAnsiTheme="majorHAnsi" w:cstheme="majorBidi"/>
-      <w:b/>
-      <w:color w:val="2E74B5" w:themeColor="accent1" w:themeShade="BF"/>
-      <w:sz w:val="72"/>
-      <w:szCs w:val="32"/>
-    </w:rPr>
-  </w:style>
-  <w:style w:type="paragraph" w:styleId="ListParagraph">
-    <w:name w:val="List Paragraph"/>
-    <w:basedOn w:val="Normal"/>
-    <w:uiPriority w:val="34"/>
-    <w:qFormat/>
-    <w:rsid w:val="00D21474"/>
-    <w:pPr>
-      <w:ind w:left="720"/>
-      <w:contextualSpacing/>
-    </w:pPr>
-  </w:style>
-  <w:style w:type="character" w:customStyle="1" w:styleId="Heading2Char">
-    <w:name w:val="Heading 2 Char"/>
-    <w:basedOn w:val="DefaultParagraphFont"/>
-    <w:link w:val="Heading2"/>
-    <w:uiPriority w:val="9"/>
-    <w:rsid w:val="009310E9"/>
-    <w:rPr>
-      <w:rFonts w:asciiTheme="majorHAnsi" w:eastAsiaTheme="majorEastAsia" w:hAnsiTheme="majorHAnsi" w:cstheme="majorBidi"/>
-      <w:color w:val="2E74B5" w:themeColor="accent1" w:themeShade="BF"/>
-      <w:sz w:val="26"/>
-      <w:szCs w:val="26"/>
-    </w:rPr>
-  </w:style>
-  <w:style w:type="paragraph" w:styleId="Caption">
-    <w:name w:val="caption"/>
-    <w:basedOn w:val="Normal"/>
-    <w:next w:val="Normal"/>
-    <w:uiPriority w:val="35"/>
-    <w:unhideWhenUsed/>
-    <w:qFormat/>
-    <w:rsid w:val="009E6764"/>
-    <w:pPr>
-      <w:spacing w:after="200" w:line="240" w:lineRule="auto"/>
-    </w:pPr>
-    <w:rPr>
-      <w:i/>
-      <w:iCs/>
-      <w:color w:val="44546A" w:themeColor="text2"/>
-      <w:sz w:val="18"/>
-      <w:szCs w:val="18"/>
-    </w:rPr>
-  </w:style>
-  <w:style w:type="table" w:styleId="TableGrid">
-    <w:name w:val="Table Grid"/>
-    <w:basedOn w:val="TableNormal"/>
-    <w:uiPriority w:val="39"/>
-    <w:rsid w:val="000A330E"/>
-    <w:pPr>
-      <w:spacing w:after="0" w:line="240" w:lineRule="auto"/>
-    </w:pPr>
-    <w:tblPr>
-      <w:tblBorders>
-        <w:top w:val="single" w:sz="4" w:space="0" w:color="auto"/>
-        <w:left w:val="single" w:sz="4" w:space="0" w:color="auto"/>
-        <w:bottom w:val="single" w:sz="4" w:space="0" w:color="auto"/>
-        <w:right w:val="single" w:sz="4" w:space="0" w:color="auto"/>
-        <w:insideH w:val="single" w:sz="4" w:space="0" w:color="auto"/>
-        <w:insideV w:val="single" w:sz="4" w:space="0" w:color="auto"/>
-      </w:tblBorders>
-    </w:tblPr>
-  </w:style>
-  <w:style w:type="character" w:styleId="Hyperlink">
-    <w:name w:val="Hyperlink"/>
-    <w:basedOn w:val="DefaultParagraphFont"/>
-    <w:uiPriority w:val="99"/>
-    <w:unhideWhenUsed/>
-    <w:rsid w:val="009F1E00"/>
-    <w:rPr>
-      <w:color w:val="0563C1" w:themeColor="hyperlink"/>
-      <w:u w:val="single"/>
-    </w:rPr>
+  <w:style w:type="paragraph" w:customStyle="1" w:styleId="C0011CE6D8E24E60AB440388227DDDF7">
+    <w:name w:val="C0011CE6D8E24E60AB440388227DDDF7"/>
+    <w:rsid w:val="004612F6"/>
   </w:style>
 </w:styles>
+</file>
+
+<file path=word/glossary/webSettings.xml><?xml version="1.0" encoding="utf-8"?>
+<w:webSettings xmlns:mc="http://schemas.openxmlformats.org/markup-compatibility/2006" xmlns:r="http://schemas.openxmlformats.org/officeDocument/2006/relationships" xmlns:w="http://schemas.openxmlformats.org/wordprocessingml/2006/main" xmlns:w14="http://schemas.microsoft.com/office/word/2010/wordml" xmlns:w15="http://schemas.microsoft.com/office/word/2012/wordml" mc:Ignorable="w14 w15">
+  <w:optimizeForBrowser/>
+  <w:allowPNG/>
+</w:webSettings>
 </file>
 
 <file path=word/theme/theme1.xml><?xml version="1.0" encoding="utf-8"?>
@@ -3594,7 +5248,7 @@
 </file>
 
 <file path=customXml/itemProps1.xml><?xml version="1.0" encoding="utf-8"?>
-<ds:datastoreItem xmlns:ds="http://schemas.openxmlformats.org/officeDocument/2006/customXml" ds:itemID="{D4F849A3-618B-4908-9684-A6A238B9DA67}">
+<ds:datastoreItem xmlns:ds="http://schemas.openxmlformats.org/officeDocument/2006/customXml" ds:itemID="{E55ABBCE-845F-47B6-A5B8-65A80389054F}">
   <ds:schemaRefs>
     <ds:schemaRef ds:uri="http://schemas.openxmlformats.org/officeDocument/2006/bibliography"/>
   </ds:schemaRefs>

</xml_diff>